<commit_message>
changing 2017 to 2018
</commit_message>
<xml_diff>
--- a/Diploma_work.docx
+++ b/Diploma_work.docx
@@ -66,7 +66,7 @@
           <w:szCs w:val="28"/>
         </w:rPr>
         <w:drawing>
-          <wp:anchor distT="0" distB="0" distL="114300" distR="114300" simplePos="0" relativeHeight="251652608" behindDoc="1" locked="0" layoutInCell="1" allowOverlap="1" wp14:anchorId="2B5AF765" wp14:editId="5BD1B821">
+          <wp:anchor distT="0" distB="0" distL="114300" distR="114300" simplePos="0" relativeHeight="251652608" behindDoc="1" locked="0" layoutInCell="1" allowOverlap="1" wp14:anchorId="657A6B5D" wp14:editId="2475AEB2">
             <wp:simplePos x="0" y="0"/>
             <wp:positionH relativeFrom="column">
               <wp:posOffset>-451621</wp:posOffset>
@@ -474,7 +474,6 @@
           <w:b/>
           <w:sz w:val="24"/>
           <w:szCs w:val="24"/>
-          <w:lang w:val="ru-RU"/>
         </w:rPr>
       </w:pPr>
       <w:r>
@@ -485,7 +484,16 @@
           <w:szCs w:val="24"/>
           <w:lang w:val="ru-RU"/>
         </w:rPr>
-        <w:t>Ереван 2017</w:t>
+        <w:t>Ереван 201</w:t>
+      </w:r>
+      <w:r>
+        <w:rPr>
+          <w:rFonts w:ascii="Times New Roman" w:hAnsi="Times New Roman" w:cs="Times New Roman"/>
+          <w:b/>
+          <w:sz w:val="24"/>
+          <w:szCs w:val="24"/>
+        </w:rPr>
+        <w:t>8</w:t>
       </w:r>
     </w:p>
     <w:p>
@@ -7781,7 +7789,7 @@
         <mc:AlternateContent>
           <mc:Choice Requires="wps">
             <w:drawing>
-              <wp:anchor distT="0" distB="0" distL="114300" distR="114300" simplePos="0" relativeHeight="251640832" behindDoc="0" locked="0" layoutInCell="1" allowOverlap="1" wp14:anchorId="50232F25" wp14:editId="70D46D0A">
+              <wp:anchor distT="0" distB="0" distL="114300" distR="114300" simplePos="0" relativeHeight="251640832" behindDoc="0" locked="0" layoutInCell="1" allowOverlap="1" wp14:anchorId="51BBA952" wp14:editId="275B93A5">
                 <wp:simplePos x="0" y="0"/>
                 <wp:positionH relativeFrom="column">
                   <wp:posOffset>1443990</wp:posOffset>
@@ -8002,27 +8010,7 @@
                                 <w:sz w:val="19"/>
                                 <w:szCs w:val="19"/>
                               </w:rPr>
-                              <w:t>&gt; n_</w:t>
-                            </w:r>
-                            <w:proofErr w:type="gramStart"/>
-                            <w:r>
-                              <w:rPr>
-                                <w:rFonts w:ascii="Consolas" w:hAnsi="Consolas" w:cs="Consolas"/>
-                                <w:color w:val="000000"/>
-                                <w:sz w:val="19"/>
-                                <w:szCs w:val="19"/>
-                              </w:rPr>
-                              <w:t>range(</w:t>
-                            </w:r>
-                            <w:proofErr w:type="gramEnd"/>
-                            <w:r>
-                              <w:rPr>
-                                <w:rFonts w:ascii="Consolas" w:hAnsi="Consolas" w:cs="Consolas"/>
-                                <w:color w:val="000000"/>
-                                <w:sz w:val="19"/>
-                                <w:szCs w:val="19"/>
-                              </w:rPr>
-                              <w:t>start, end);</w:t>
+                              <w:t>&gt; n_range(start, end);</w:t>
                             </w:r>
                           </w:p>
                           <w:p>
@@ -8114,27 +8102,7 @@
                                 <w:sz w:val="19"/>
                                 <w:szCs w:val="19"/>
                               </w:rPr>
-                              <w:t>&gt; m_range(</w:t>
-                            </w:r>
-                            <w:proofErr w:type="gramStart"/>
-                            <w:r>
-                              <w:rPr>
-                                <w:rFonts w:ascii="Consolas" w:hAnsi="Consolas" w:cs="Consolas"/>
-                                <w:color w:val="000000"/>
-                                <w:sz w:val="19"/>
-                                <w:szCs w:val="19"/>
-                              </w:rPr>
-                              <w:t>n.Get</w:t>
-                            </w:r>
-                            <w:proofErr w:type="gramEnd"/>
-                            <w:r>
-                              <w:rPr>
-                                <w:rFonts w:ascii="Consolas" w:hAnsi="Consolas" w:cs="Consolas"/>
-                                <w:color w:val="000000"/>
-                                <w:sz w:val="19"/>
-                                <w:szCs w:val="19"/>
-                              </w:rPr>
-                              <w:t>(), end);</w:t>
+                              <w:t>&gt; m_range(n.Get(), end);</w:t>
                             </w:r>
                           </w:p>
                           <w:p>
@@ -8192,7 +8160,6 @@
                                 <w:szCs w:val="19"/>
                               </w:rPr>
                             </w:pPr>
-                            <w:proofErr w:type="gramStart"/>
                             <w:r>
                               <w:rPr>
                                 <w:rFonts w:ascii="Consolas" w:hAnsi="Consolas" w:cs="Consolas"/>
@@ -8200,17 +8167,7 @@
                                 <w:sz w:val="19"/>
                                 <w:szCs w:val="19"/>
                               </w:rPr>
-                              <w:t>test.Add</w:t>
-                            </w:r>
-                            <w:proofErr w:type="gramEnd"/>
-                            <w:r>
-                              <w:rPr>
-                                <w:rFonts w:ascii="Consolas" w:hAnsi="Consolas" w:cs="Consolas"/>
-                                <w:color w:val="000000"/>
-                                <w:sz w:val="19"/>
-                                <w:szCs w:val="19"/>
-                              </w:rPr>
-                              <w:t>(n)</w:t>
+                              <w:t>test.Add(n)</w:t>
                             </w:r>
                           </w:p>
                           <w:p>
@@ -8231,7 +8188,6 @@
                                 <w:szCs w:val="19"/>
                               </w:rPr>
                             </w:pPr>
-                            <w:proofErr w:type="gramStart"/>
                             <w:r>
                               <w:rPr>
                                 <w:rFonts w:ascii="Consolas" w:hAnsi="Consolas" w:cs="Consolas"/>
@@ -8239,17 +8195,7 @@
                                 <w:sz w:val="19"/>
                                 <w:szCs w:val="19"/>
                               </w:rPr>
-                              <w:t>test.Add</w:t>
-                            </w:r>
-                            <w:proofErr w:type="gramEnd"/>
-                            <w:r>
-                              <w:rPr>
-                                <w:rFonts w:ascii="Consolas" w:hAnsi="Consolas" w:cs="Consolas"/>
-                                <w:color w:val="000000"/>
-                                <w:sz w:val="19"/>
-                                <w:szCs w:val="19"/>
-                              </w:rPr>
-                              <w:t>(new_line_delimiter)</w:t>
+                              <w:t>test.Add(new_line_delimiter)</w:t>
                             </w:r>
                           </w:p>
                           <w:p>
@@ -8270,7 +8216,6 @@
                                 <w:szCs w:val="19"/>
                               </w:rPr>
                             </w:pPr>
-                            <w:proofErr w:type="gramStart"/>
                             <w:r>
                               <w:rPr>
                                 <w:rFonts w:ascii="Consolas" w:hAnsi="Consolas" w:cs="Consolas"/>
@@ -8278,17 +8223,7 @@
                                 <w:sz w:val="19"/>
                                 <w:szCs w:val="19"/>
                               </w:rPr>
-                              <w:t>test.Add</w:t>
-                            </w:r>
-                            <w:proofErr w:type="gramEnd"/>
-                            <w:r>
-                              <w:rPr>
-                                <w:rFonts w:ascii="Consolas" w:hAnsi="Consolas" w:cs="Consolas"/>
-                                <w:color w:val="000000"/>
-                                <w:sz w:val="19"/>
-                                <w:szCs w:val="19"/>
-                              </w:rPr>
-                              <w:t>(m);</w:t>
+                              <w:t>test.Add(m);</w:t>
                             </w:r>
                             <w:r>
                               <w:rPr>
@@ -8318,7 +8253,6 @@
                                 <w:szCs w:val="19"/>
                               </w:rPr>
                             </w:pPr>
-                            <w:proofErr w:type="gramStart"/>
                             <w:r>
                               <w:rPr>
                                 <w:rFonts w:ascii="Consolas" w:hAnsi="Consolas" w:cs="Consolas"/>
@@ -8326,17 +8260,7 @@
                                 <w:sz w:val="19"/>
                                 <w:szCs w:val="19"/>
                               </w:rPr>
-                              <w:t>test.Print</w:t>
-                            </w:r>
-                            <w:proofErr w:type="gramEnd"/>
-                            <w:r>
-                              <w:rPr>
-                                <w:rFonts w:ascii="Consolas" w:hAnsi="Consolas" w:cs="Consolas"/>
-                                <w:color w:val="000000"/>
-                                <w:sz w:val="19"/>
-                                <w:szCs w:val="19"/>
-                              </w:rPr>
-                              <w:t>();</w:t>
+                              <w:t>test.Print();</w:t>
                             </w:r>
                           </w:p>
                           <w:p>
@@ -8357,7 +8281,6 @@
                                 <w:szCs w:val="19"/>
                               </w:rPr>
                             </w:pPr>
-                            <w:proofErr w:type="gramStart"/>
                             <w:r>
                               <w:rPr>
                                 <w:rFonts w:ascii="Consolas" w:hAnsi="Consolas" w:cs="Consolas"/>
@@ -8365,17 +8288,7 @@
                                 <w:sz w:val="19"/>
                                 <w:szCs w:val="19"/>
                               </w:rPr>
-                              <w:t>test.Generate</w:t>
-                            </w:r>
-                            <w:proofErr w:type="gramEnd"/>
-                            <w:r>
-                              <w:rPr>
-                                <w:rFonts w:ascii="Consolas" w:hAnsi="Consolas" w:cs="Consolas"/>
-                                <w:color w:val="000000"/>
-                                <w:sz w:val="19"/>
-                                <w:szCs w:val="19"/>
-                              </w:rPr>
-                              <w:t>();</w:t>
+                              <w:t>test.Generate();</w:t>
                             </w:r>
                           </w:p>
                           <w:p>
@@ -8396,7 +8309,6 @@
                                 <w:szCs w:val="19"/>
                               </w:rPr>
                             </w:pPr>
-                            <w:proofErr w:type="gramStart"/>
                             <w:r>
                               <w:rPr>
                                 <w:rFonts w:ascii="Consolas" w:hAnsi="Consolas" w:cs="Consolas"/>
@@ -8404,17 +8316,7 @@
                                 <w:sz w:val="19"/>
                                 <w:szCs w:val="19"/>
                               </w:rPr>
-                              <w:t>test.Print</w:t>
-                            </w:r>
-                            <w:proofErr w:type="gramEnd"/>
-                            <w:r>
-                              <w:rPr>
-                                <w:rFonts w:ascii="Consolas" w:hAnsi="Consolas" w:cs="Consolas"/>
-                                <w:color w:val="000000"/>
-                                <w:sz w:val="19"/>
-                                <w:szCs w:val="19"/>
-                              </w:rPr>
-                              <w:t>();</w:t>
+                              <w:t>test.Print();</w:t>
                             </w:r>
                           </w:p>
                         </w:txbxContent>
@@ -8436,7 +8338,7 @@
           </mc:Choice>
           <mc:Fallback>
             <w:pict>
-              <v:rect w14:anchorId="50232F25" id="Прямоугольник 1" o:spid="_x0000_s1026" style="position:absolute;margin-left:113.7pt;margin-top:9.1pt;width:238.5pt;height:177.75pt;z-index:251640832;visibility:visible;mso-wrap-style:square;mso-width-percent:0;mso-height-percent:0;mso-wrap-distance-left:9pt;mso-wrap-distance-top:0;mso-wrap-distance-right:9pt;mso-wrap-distance-bottom:0;mso-position-horizontal:absolute;mso-position-horizontal-relative:text;mso-position-vertical:absolute;mso-position-vertical-relative:text;mso-width-percent:0;mso-height-percent:0;mso-width-relative:page;mso-height-relative:page;v-text-anchor:top" o:gfxdata="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">
+              <v:rect w14:anchorId="51BBA952" id="Прямоугольник 1" o:spid="_x0000_s1026" style="position:absolute;margin-left:113.7pt;margin-top:9.1pt;width:238.5pt;height:177.75pt;z-index:251640832;visibility:visible;mso-wrap-style:square;mso-width-percent:0;mso-height-percent:0;mso-wrap-distance-left:9pt;mso-wrap-distance-top:0;mso-wrap-distance-right:9pt;mso-wrap-distance-bottom:0;mso-position-horizontal:absolute;mso-position-horizontal-relative:text;mso-position-vertical:absolute;mso-position-vertical-relative:text;mso-width-percent:0;mso-height-percent:0;mso-width-relative:page;mso-height-relative:page;v-text-anchor:top" o:gfxdata="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">
                 <v:textbox>
                   <w:txbxContent>
                     <w:p>
@@ -8617,27 +8519,7 @@
                           <w:sz w:val="19"/>
                           <w:szCs w:val="19"/>
                         </w:rPr>
-                        <w:t>&gt; n_</w:t>
-                      </w:r>
-                      <w:proofErr w:type="gramStart"/>
-                      <w:r>
-                        <w:rPr>
-                          <w:rFonts w:ascii="Consolas" w:hAnsi="Consolas" w:cs="Consolas"/>
-                          <w:color w:val="000000"/>
-                          <w:sz w:val="19"/>
-                          <w:szCs w:val="19"/>
-                        </w:rPr>
-                        <w:t>range(</w:t>
-                      </w:r>
-                      <w:proofErr w:type="gramEnd"/>
-                      <w:r>
-                        <w:rPr>
-                          <w:rFonts w:ascii="Consolas" w:hAnsi="Consolas" w:cs="Consolas"/>
-                          <w:color w:val="000000"/>
-                          <w:sz w:val="19"/>
-                          <w:szCs w:val="19"/>
-                        </w:rPr>
-                        <w:t>start, end);</w:t>
+                        <w:t>&gt; n_range(start, end);</w:t>
                       </w:r>
                     </w:p>
                     <w:p>
@@ -8729,27 +8611,7 @@
                           <w:sz w:val="19"/>
                           <w:szCs w:val="19"/>
                         </w:rPr>
-                        <w:t>&gt; m_range(</w:t>
-                      </w:r>
-                      <w:proofErr w:type="gramStart"/>
-                      <w:r>
-                        <w:rPr>
-                          <w:rFonts w:ascii="Consolas" w:hAnsi="Consolas" w:cs="Consolas"/>
-                          <w:color w:val="000000"/>
-                          <w:sz w:val="19"/>
-                          <w:szCs w:val="19"/>
-                        </w:rPr>
-                        <w:t>n.Get</w:t>
-                      </w:r>
-                      <w:proofErr w:type="gramEnd"/>
-                      <w:r>
-                        <w:rPr>
-                          <w:rFonts w:ascii="Consolas" w:hAnsi="Consolas" w:cs="Consolas"/>
-                          <w:color w:val="000000"/>
-                          <w:sz w:val="19"/>
-                          <w:szCs w:val="19"/>
-                        </w:rPr>
-                        <w:t>(), end);</w:t>
+                        <w:t>&gt; m_range(n.Get(), end);</w:t>
                       </w:r>
                     </w:p>
                     <w:p>
@@ -8807,7 +8669,6 @@
                           <w:szCs w:val="19"/>
                         </w:rPr>
                       </w:pPr>
-                      <w:proofErr w:type="gramStart"/>
                       <w:r>
                         <w:rPr>
                           <w:rFonts w:ascii="Consolas" w:hAnsi="Consolas" w:cs="Consolas"/>
@@ -8815,17 +8676,7 @@
                           <w:sz w:val="19"/>
                           <w:szCs w:val="19"/>
                         </w:rPr>
-                        <w:t>test.Add</w:t>
-                      </w:r>
-                      <w:proofErr w:type="gramEnd"/>
-                      <w:r>
-                        <w:rPr>
-                          <w:rFonts w:ascii="Consolas" w:hAnsi="Consolas" w:cs="Consolas"/>
-                          <w:color w:val="000000"/>
-                          <w:sz w:val="19"/>
-                          <w:szCs w:val="19"/>
-                        </w:rPr>
-                        <w:t>(n)</w:t>
+                        <w:t>test.Add(n)</w:t>
                       </w:r>
                     </w:p>
                     <w:p>
@@ -8846,7 +8697,6 @@
                           <w:szCs w:val="19"/>
                         </w:rPr>
                       </w:pPr>
-                      <w:proofErr w:type="gramStart"/>
                       <w:r>
                         <w:rPr>
                           <w:rFonts w:ascii="Consolas" w:hAnsi="Consolas" w:cs="Consolas"/>
@@ -8854,17 +8704,7 @@
                           <w:sz w:val="19"/>
                           <w:szCs w:val="19"/>
                         </w:rPr>
-                        <w:t>test.Add</w:t>
-                      </w:r>
-                      <w:proofErr w:type="gramEnd"/>
-                      <w:r>
-                        <w:rPr>
-                          <w:rFonts w:ascii="Consolas" w:hAnsi="Consolas" w:cs="Consolas"/>
-                          <w:color w:val="000000"/>
-                          <w:sz w:val="19"/>
-                          <w:szCs w:val="19"/>
-                        </w:rPr>
-                        <w:t>(new_line_delimiter)</w:t>
+                        <w:t>test.Add(new_line_delimiter)</w:t>
                       </w:r>
                     </w:p>
                     <w:p>
@@ -8885,7 +8725,6 @@
                           <w:szCs w:val="19"/>
                         </w:rPr>
                       </w:pPr>
-                      <w:proofErr w:type="gramStart"/>
                       <w:r>
                         <w:rPr>
                           <w:rFonts w:ascii="Consolas" w:hAnsi="Consolas" w:cs="Consolas"/>
@@ -8893,17 +8732,7 @@
                           <w:sz w:val="19"/>
                           <w:szCs w:val="19"/>
                         </w:rPr>
-                        <w:t>test.Add</w:t>
-                      </w:r>
-                      <w:proofErr w:type="gramEnd"/>
-                      <w:r>
-                        <w:rPr>
-                          <w:rFonts w:ascii="Consolas" w:hAnsi="Consolas" w:cs="Consolas"/>
-                          <w:color w:val="000000"/>
-                          <w:sz w:val="19"/>
-                          <w:szCs w:val="19"/>
-                        </w:rPr>
-                        <w:t>(m);</w:t>
+                        <w:t>test.Add(m);</w:t>
                       </w:r>
                       <w:r>
                         <w:rPr>
@@ -8933,7 +8762,6 @@
                           <w:szCs w:val="19"/>
                         </w:rPr>
                       </w:pPr>
-                      <w:proofErr w:type="gramStart"/>
                       <w:r>
                         <w:rPr>
                           <w:rFonts w:ascii="Consolas" w:hAnsi="Consolas" w:cs="Consolas"/>
@@ -8941,17 +8769,7 @@
                           <w:sz w:val="19"/>
                           <w:szCs w:val="19"/>
                         </w:rPr>
-                        <w:t>test.Print</w:t>
-                      </w:r>
-                      <w:proofErr w:type="gramEnd"/>
-                      <w:r>
-                        <w:rPr>
-                          <w:rFonts w:ascii="Consolas" w:hAnsi="Consolas" w:cs="Consolas"/>
-                          <w:color w:val="000000"/>
-                          <w:sz w:val="19"/>
-                          <w:szCs w:val="19"/>
-                        </w:rPr>
-                        <w:t>();</w:t>
+                        <w:t>test.Print();</w:t>
                       </w:r>
                     </w:p>
                     <w:p>
@@ -8972,7 +8790,6 @@
                           <w:szCs w:val="19"/>
                         </w:rPr>
                       </w:pPr>
-                      <w:proofErr w:type="gramStart"/>
                       <w:r>
                         <w:rPr>
                           <w:rFonts w:ascii="Consolas" w:hAnsi="Consolas" w:cs="Consolas"/>
@@ -8980,17 +8797,7 @@
                           <w:sz w:val="19"/>
                           <w:szCs w:val="19"/>
                         </w:rPr>
-                        <w:t>test.Generate</w:t>
-                      </w:r>
-                      <w:proofErr w:type="gramEnd"/>
-                      <w:r>
-                        <w:rPr>
-                          <w:rFonts w:ascii="Consolas" w:hAnsi="Consolas" w:cs="Consolas"/>
-                          <w:color w:val="000000"/>
-                          <w:sz w:val="19"/>
-                          <w:szCs w:val="19"/>
-                        </w:rPr>
-                        <w:t>();</w:t>
+                        <w:t>test.Generate();</w:t>
                       </w:r>
                     </w:p>
                     <w:p>
@@ -9011,7 +8818,6 @@
                           <w:szCs w:val="19"/>
                         </w:rPr>
                       </w:pPr>
-                      <w:proofErr w:type="gramStart"/>
                       <w:r>
                         <w:rPr>
                           <w:rFonts w:ascii="Consolas" w:hAnsi="Consolas" w:cs="Consolas"/>
@@ -9019,17 +8825,7 @@
                           <w:sz w:val="19"/>
                           <w:szCs w:val="19"/>
                         </w:rPr>
-                        <w:t>test.Print</w:t>
-                      </w:r>
-                      <w:proofErr w:type="gramEnd"/>
-                      <w:r>
-                        <w:rPr>
-                          <w:rFonts w:ascii="Consolas" w:hAnsi="Consolas" w:cs="Consolas"/>
-                          <w:color w:val="000000"/>
-                          <w:sz w:val="19"/>
-                          <w:szCs w:val="19"/>
-                        </w:rPr>
-                        <w:t>();</w:t>
+                        <w:t>test.Print();</w:t>
                       </w:r>
                     </w:p>
                   </w:txbxContent>
@@ -10222,7 +10018,7 @@
         <mc:AlternateContent>
           <mc:Choice Requires="wps">
             <w:drawing>
-              <wp:anchor distT="0" distB="0" distL="114300" distR="114300" simplePos="0" relativeHeight="251643904" behindDoc="0" locked="0" layoutInCell="1" allowOverlap="1" wp14:anchorId="20083161" wp14:editId="755B280F">
+              <wp:anchor distT="0" distB="0" distL="114300" distR="114300" simplePos="0" relativeHeight="251643904" behindDoc="0" locked="0" layoutInCell="1" allowOverlap="1" wp14:anchorId="7F3BE725" wp14:editId="381F7E36">
                 <wp:simplePos x="0" y="0"/>
                 <wp:positionH relativeFrom="column">
                   <wp:posOffset>1195070</wp:posOffset>
@@ -10278,7 +10074,6 @@
                                 <w:szCs w:val="19"/>
                               </w:rPr>
                             </w:pPr>
-                            <w:proofErr w:type="gramStart"/>
                             <w:r>
                               <w:rPr>
                                 <w:rFonts w:ascii="Consolas" w:hAnsi="Consolas" w:cs="Consolas"/>
@@ -10295,17 +10090,7 @@
                                 <w:sz w:val="19"/>
                                 <w:szCs w:val="19"/>
                               </w:rPr>
-                              <w:t>(</w:t>
-                            </w:r>
-                            <w:proofErr w:type="gramEnd"/>
-                            <w:r>
-                              <w:rPr>
-                                <w:rFonts w:ascii="Consolas" w:hAnsi="Consolas" w:cs="Consolas"/>
-                                <w:color w:val="000000"/>
-                                <w:sz w:val="19"/>
-                                <w:szCs w:val="19"/>
-                              </w:rPr>
-                              <w:t>1)</w:t>
+                              <w:t>(1)</w:t>
                             </w:r>
                           </w:p>
                           <w:p>
@@ -10502,27 +10287,7 @@
                                 <w:sz w:val="19"/>
                                 <w:szCs w:val="19"/>
                               </w:rPr>
-                              <w:t>&gt; n_</w:t>
-                            </w:r>
-                            <w:proofErr w:type="gramStart"/>
-                            <w:r>
-                              <w:rPr>
-                                <w:rFonts w:ascii="Consolas" w:hAnsi="Consolas" w:cs="Consolas"/>
-                                <w:color w:val="000000"/>
-                                <w:sz w:val="19"/>
-                                <w:szCs w:val="19"/>
-                              </w:rPr>
-                              <w:t>range(</w:t>
-                            </w:r>
-                            <w:proofErr w:type="gramEnd"/>
-                            <w:r>
-                              <w:rPr>
-                                <w:rFonts w:ascii="Consolas" w:hAnsi="Consolas" w:cs="Consolas"/>
-                                <w:color w:val="000000"/>
-                                <w:sz w:val="19"/>
-                                <w:szCs w:val="19"/>
-                              </w:rPr>
-                              <w:t>start, end);</w:t>
+                              <w:t>&gt; n_range(start, end);</w:t>
                             </w:r>
                           </w:p>
                           <w:p>
@@ -10622,27 +10387,7 @@
                                 <w:sz w:val="19"/>
                                 <w:szCs w:val="19"/>
                               </w:rPr>
-                              <w:t>&gt; m_range(</w:t>
-                            </w:r>
-                            <w:proofErr w:type="gramStart"/>
-                            <w:r>
-                              <w:rPr>
-                                <w:rFonts w:ascii="Consolas" w:hAnsi="Consolas" w:cs="Consolas"/>
-                                <w:color w:val="000000"/>
-                                <w:sz w:val="19"/>
-                                <w:szCs w:val="19"/>
-                              </w:rPr>
-                              <w:t>n.Get</w:t>
-                            </w:r>
-                            <w:proofErr w:type="gramEnd"/>
-                            <w:r>
-                              <w:rPr>
-                                <w:rFonts w:ascii="Consolas" w:hAnsi="Consolas" w:cs="Consolas"/>
-                                <w:color w:val="000000"/>
-                                <w:sz w:val="19"/>
-                                <w:szCs w:val="19"/>
-                              </w:rPr>
-                              <w:t>(), end);</w:t>
+                              <w:t>&gt; m_range(n.Get(), end);</w:t>
                             </w:r>
                           </w:p>
                           <w:p>
@@ -10700,7 +10445,6 @@
                                 <w:szCs w:val="19"/>
                               </w:rPr>
                             </w:pPr>
-                            <w:proofErr w:type="gramStart"/>
                             <w:r>
                               <w:rPr>
                                 <w:rFonts w:ascii="Consolas" w:hAnsi="Consolas" w:cs="Consolas"/>
@@ -10708,17 +10452,7 @@
                                 <w:sz w:val="19"/>
                                 <w:szCs w:val="19"/>
                               </w:rPr>
-                              <w:t>test.Add</w:t>
-                            </w:r>
-                            <w:proofErr w:type="gramEnd"/>
-                            <w:r>
-                              <w:rPr>
-                                <w:rFonts w:ascii="Consolas" w:hAnsi="Consolas" w:cs="Consolas"/>
-                                <w:color w:val="000000"/>
-                                <w:sz w:val="19"/>
-                                <w:szCs w:val="19"/>
-                              </w:rPr>
-                              <w:t>(n);</w:t>
+                              <w:t>test.Add(n);</w:t>
                             </w:r>
                           </w:p>
                           <w:p>
@@ -10735,7 +10469,6 @@
                                 <w:szCs w:val="19"/>
                               </w:rPr>
                             </w:pPr>
-                            <w:proofErr w:type="gramStart"/>
                             <w:r>
                               <w:rPr>
                                 <w:rFonts w:ascii="Consolas" w:hAnsi="Consolas" w:cs="Consolas"/>
@@ -10743,17 +10476,7 @@
                                 <w:sz w:val="19"/>
                                 <w:szCs w:val="19"/>
                               </w:rPr>
-                              <w:t>test.Add</w:t>
-                            </w:r>
-                            <w:proofErr w:type="gramEnd"/>
-                            <w:r>
-                              <w:rPr>
-                                <w:rFonts w:ascii="Consolas" w:hAnsi="Consolas" w:cs="Consolas"/>
-                                <w:color w:val="000000"/>
-                                <w:sz w:val="19"/>
-                                <w:szCs w:val="19"/>
-                              </w:rPr>
-                              <w:t>(new_line_delimiter);</w:t>
+                              <w:t>test.Add(new_line_delimiter);</w:t>
                             </w:r>
                           </w:p>
                           <w:p>
@@ -10770,7 +10493,6 @@
                                 <w:szCs w:val="19"/>
                               </w:rPr>
                             </w:pPr>
-                            <w:proofErr w:type="gramStart"/>
                             <w:r>
                               <w:rPr>
                                 <w:rFonts w:ascii="Consolas" w:hAnsi="Consolas" w:cs="Consolas"/>
@@ -10778,17 +10500,7 @@
                                 <w:sz w:val="19"/>
                                 <w:szCs w:val="19"/>
                               </w:rPr>
-                              <w:t>test.Add</w:t>
-                            </w:r>
-                            <w:proofErr w:type="gramEnd"/>
-                            <w:r>
-                              <w:rPr>
-                                <w:rFonts w:ascii="Consolas" w:hAnsi="Consolas" w:cs="Consolas"/>
-                                <w:color w:val="000000"/>
-                                <w:sz w:val="19"/>
-                                <w:szCs w:val="19"/>
-                              </w:rPr>
-                              <w:t>(m);</w:t>
+                              <w:t>test.Add(m);</w:t>
                             </w:r>
                           </w:p>
                           <w:p>
@@ -10805,7 +10517,6 @@
                                 <w:szCs w:val="19"/>
                               </w:rPr>
                             </w:pPr>
-                            <w:proofErr w:type="gramStart"/>
                             <w:r>
                               <w:rPr>
                                 <w:rFonts w:ascii="Consolas" w:hAnsi="Consolas" w:cs="Consolas"/>
@@ -10813,17 +10524,7 @@
                                 <w:sz w:val="19"/>
                                 <w:szCs w:val="19"/>
                               </w:rPr>
-                              <w:t>test.Print</w:t>
-                            </w:r>
-                            <w:proofErr w:type="gramEnd"/>
-                            <w:r>
-                              <w:rPr>
-                                <w:rFonts w:ascii="Consolas" w:hAnsi="Consolas" w:cs="Consolas"/>
-                                <w:color w:val="000000"/>
-                                <w:sz w:val="19"/>
-                                <w:szCs w:val="19"/>
-                              </w:rPr>
-                              <w:t>();</w:t>
+                              <w:t>test.Print();</w:t>
                             </w:r>
                           </w:p>
                           <w:p>
@@ -10878,7 +10579,7 @@
           </mc:Choice>
           <mc:Fallback>
             <w:pict>
-              <v:rect w14:anchorId="20083161" id="Прямоугольник 2" o:spid="_x0000_s1027" style="position:absolute;margin-left:94.1pt;margin-top:32.95pt;width:255pt;height:169.1pt;z-index:251643904;visibility:visible;mso-wrap-style:square;mso-width-percent:0;mso-height-percent:0;mso-wrap-distance-left:9pt;mso-wrap-distance-top:0;mso-wrap-distance-right:9pt;mso-wrap-distance-bottom:0;mso-position-horizontal:absolute;mso-position-horizontal-relative:text;mso-position-vertical:absolute;mso-position-vertical-relative:text;mso-width-percent:0;mso-height-percent:0;mso-width-relative:page;mso-height-relative:page;v-text-anchor:top" o:gfxdata="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">
+              <v:rect w14:anchorId="7F3BE725" id="Прямоугольник 2" o:spid="_x0000_s1027" style="position:absolute;margin-left:94.1pt;margin-top:32.95pt;width:255pt;height:169.1pt;z-index:251643904;visibility:visible;mso-wrap-style:square;mso-width-percent:0;mso-height-percent:0;mso-wrap-distance-left:9pt;mso-wrap-distance-top:0;mso-wrap-distance-right:9pt;mso-wrap-distance-bottom:0;mso-position-horizontal:absolute;mso-position-horizontal-relative:text;mso-position-vertical:absolute;mso-position-vertical-relative:text;mso-width-percent:0;mso-height-percent:0;mso-width-relative:page;mso-height-relative:page;v-text-anchor:top" o:gfxdata="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">
                 <v:textbox>
                   <w:txbxContent>
                     <w:p>
@@ -10894,7 +10595,6 @@
                           <w:szCs w:val="19"/>
                         </w:rPr>
                       </w:pPr>
-                      <w:proofErr w:type="gramStart"/>
                       <w:r>
                         <w:rPr>
                           <w:rFonts w:ascii="Consolas" w:hAnsi="Consolas" w:cs="Consolas"/>
@@ -10911,17 +10611,7 @@
                           <w:sz w:val="19"/>
                           <w:szCs w:val="19"/>
                         </w:rPr>
-                        <w:t>(</w:t>
-                      </w:r>
-                      <w:proofErr w:type="gramEnd"/>
-                      <w:r>
-                        <w:rPr>
-                          <w:rFonts w:ascii="Consolas" w:hAnsi="Consolas" w:cs="Consolas"/>
-                          <w:color w:val="000000"/>
-                          <w:sz w:val="19"/>
-                          <w:szCs w:val="19"/>
-                        </w:rPr>
-                        <w:t>1)</w:t>
+                        <w:t>(1)</w:t>
                       </w:r>
                     </w:p>
                     <w:p>
@@ -11118,27 +10808,7 @@
                           <w:sz w:val="19"/>
                           <w:szCs w:val="19"/>
                         </w:rPr>
-                        <w:t>&gt; n_</w:t>
-                      </w:r>
-                      <w:proofErr w:type="gramStart"/>
-                      <w:r>
-                        <w:rPr>
-                          <w:rFonts w:ascii="Consolas" w:hAnsi="Consolas" w:cs="Consolas"/>
-                          <w:color w:val="000000"/>
-                          <w:sz w:val="19"/>
-                          <w:szCs w:val="19"/>
-                        </w:rPr>
-                        <w:t>range(</w:t>
-                      </w:r>
-                      <w:proofErr w:type="gramEnd"/>
-                      <w:r>
-                        <w:rPr>
-                          <w:rFonts w:ascii="Consolas" w:hAnsi="Consolas" w:cs="Consolas"/>
-                          <w:color w:val="000000"/>
-                          <w:sz w:val="19"/>
-                          <w:szCs w:val="19"/>
-                        </w:rPr>
-                        <w:t>start, end);</w:t>
+                        <w:t>&gt; n_range(start, end);</w:t>
                       </w:r>
                     </w:p>
                     <w:p>
@@ -11238,27 +10908,7 @@
                           <w:sz w:val="19"/>
                           <w:szCs w:val="19"/>
                         </w:rPr>
-                        <w:t>&gt; m_range(</w:t>
-                      </w:r>
-                      <w:proofErr w:type="gramStart"/>
-                      <w:r>
-                        <w:rPr>
-                          <w:rFonts w:ascii="Consolas" w:hAnsi="Consolas" w:cs="Consolas"/>
-                          <w:color w:val="000000"/>
-                          <w:sz w:val="19"/>
-                          <w:szCs w:val="19"/>
-                        </w:rPr>
-                        <w:t>n.Get</w:t>
-                      </w:r>
-                      <w:proofErr w:type="gramEnd"/>
-                      <w:r>
-                        <w:rPr>
-                          <w:rFonts w:ascii="Consolas" w:hAnsi="Consolas" w:cs="Consolas"/>
-                          <w:color w:val="000000"/>
-                          <w:sz w:val="19"/>
-                          <w:szCs w:val="19"/>
-                        </w:rPr>
-                        <w:t>(), end);</w:t>
+                        <w:t>&gt; m_range(n.Get(), end);</w:t>
                       </w:r>
                     </w:p>
                     <w:p>
@@ -11316,7 +10966,6 @@
                           <w:szCs w:val="19"/>
                         </w:rPr>
                       </w:pPr>
-                      <w:proofErr w:type="gramStart"/>
                       <w:r>
                         <w:rPr>
                           <w:rFonts w:ascii="Consolas" w:hAnsi="Consolas" w:cs="Consolas"/>
@@ -11324,17 +10973,7 @@
                           <w:sz w:val="19"/>
                           <w:szCs w:val="19"/>
                         </w:rPr>
-                        <w:t>test.Add</w:t>
-                      </w:r>
-                      <w:proofErr w:type="gramEnd"/>
-                      <w:r>
-                        <w:rPr>
-                          <w:rFonts w:ascii="Consolas" w:hAnsi="Consolas" w:cs="Consolas"/>
-                          <w:color w:val="000000"/>
-                          <w:sz w:val="19"/>
-                          <w:szCs w:val="19"/>
-                        </w:rPr>
-                        <w:t>(n);</w:t>
+                        <w:t>test.Add(n);</w:t>
                       </w:r>
                     </w:p>
                     <w:p>
@@ -11351,7 +10990,6 @@
                           <w:szCs w:val="19"/>
                         </w:rPr>
                       </w:pPr>
-                      <w:proofErr w:type="gramStart"/>
                       <w:r>
                         <w:rPr>
                           <w:rFonts w:ascii="Consolas" w:hAnsi="Consolas" w:cs="Consolas"/>
@@ -11359,17 +10997,7 @@
                           <w:sz w:val="19"/>
                           <w:szCs w:val="19"/>
                         </w:rPr>
-                        <w:t>test.Add</w:t>
-                      </w:r>
-                      <w:proofErr w:type="gramEnd"/>
-                      <w:r>
-                        <w:rPr>
-                          <w:rFonts w:ascii="Consolas" w:hAnsi="Consolas" w:cs="Consolas"/>
-                          <w:color w:val="000000"/>
-                          <w:sz w:val="19"/>
-                          <w:szCs w:val="19"/>
-                        </w:rPr>
-                        <w:t>(new_line_delimiter);</w:t>
+                        <w:t>test.Add(new_line_delimiter);</w:t>
                       </w:r>
                     </w:p>
                     <w:p>
@@ -11386,7 +11014,6 @@
                           <w:szCs w:val="19"/>
                         </w:rPr>
                       </w:pPr>
-                      <w:proofErr w:type="gramStart"/>
                       <w:r>
                         <w:rPr>
                           <w:rFonts w:ascii="Consolas" w:hAnsi="Consolas" w:cs="Consolas"/>
@@ -11394,17 +11021,7 @@
                           <w:sz w:val="19"/>
                           <w:szCs w:val="19"/>
                         </w:rPr>
-                        <w:t>test.Add</w:t>
-                      </w:r>
-                      <w:proofErr w:type="gramEnd"/>
-                      <w:r>
-                        <w:rPr>
-                          <w:rFonts w:ascii="Consolas" w:hAnsi="Consolas" w:cs="Consolas"/>
-                          <w:color w:val="000000"/>
-                          <w:sz w:val="19"/>
-                          <w:szCs w:val="19"/>
-                        </w:rPr>
-                        <w:t>(m);</w:t>
+                        <w:t>test.Add(m);</w:t>
                       </w:r>
                     </w:p>
                     <w:p>
@@ -11421,7 +11038,6 @@
                           <w:szCs w:val="19"/>
                         </w:rPr>
                       </w:pPr>
-                      <w:proofErr w:type="gramStart"/>
                       <w:r>
                         <w:rPr>
                           <w:rFonts w:ascii="Consolas" w:hAnsi="Consolas" w:cs="Consolas"/>
@@ -11429,17 +11045,7 @@
                           <w:sz w:val="19"/>
                           <w:szCs w:val="19"/>
                         </w:rPr>
-                        <w:t>test.Print</w:t>
-                      </w:r>
-                      <w:proofErr w:type="gramEnd"/>
-                      <w:r>
-                        <w:rPr>
-                          <w:rFonts w:ascii="Consolas" w:hAnsi="Consolas" w:cs="Consolas"/>
-                          <w:color w:val="000000"/>
-                          <w:sz w:val="19"/>
-                          <w:szCs w:val="19"/>
-                        </w:rPr>
-                        <w:t>();</w:t>
+                        <w:t>test.Print();</w:t>
                       </w:r>
                     </w:p>
                     <w:p>
@@ -12497,7 +12103,7 @@
           <w:szCs w:val="28"/>
         </w:rPr>
         <w:drawing>
-          <wp:inline distT="0" distB="0" distL="0" distR="0" wp14:anchorId="7869CE59" wp14:editId="0E1E262B">
+          <wp:inline distT="0" distB="0" distL="0" distR="0" wp14:anchorId="2B39BC8E" wp14:editId="61034C61">
             <wp:extent cx="5943600" cy="3126105"/>
             <wp:effectExtent l="0" t="0" r="0" b="0"/>
             <wp:docPr id="1" name="Рисунок 1" descr="Clone_crushing"/>
@@ -13016,7 +12622,7 @@
           <w:noProof/>
         </w:rPr>
         <w:drawing>
-          <wp:inline distT="0" distB="0" distL="0" distR="0" wp14:anchorId="7C3C80BB" wp14:editId="3823810B">
+          <wp:inline distT="0" distB="0" distL="0" distR="0" wp14:anchorId="5696194D" wp14:editId="575586AC">
             <wp:extent cx="5830752" cy="7134446"/>
             <wp:effectExtent l="0" t="0" r="0" b="0"/>
             <wp:docPr id="5" name="Рисунок 5" descr="Inheritance graph"/>
@@ -14132,23 +13738,6 @@
           <w:szCs w:val="28"/>
           <w:lang w:val="ru-RU"/>
         </w:rPr>
-        <w:t xml:space="preserve"> </w:t>
-      </w:r>
-      <w:r>
-        <w:rPr>
-          <w:rFonts w:ascii="Times New Roman" w:hAnsi="Times New Roman" w:cs="Times New Roman"/>
-          <w:sz w:val="28"/>
-          <w:szCs w:val="28"/>
-        </w:rPr>
-        <w:t>long</w:t>
-      </w:r>
-      <w:r>
-        <w:rPr>
-          <w:rFonts w:ascii="Times New Roman" w:hAnsi="Times New Roman" w:cs="Times New Roman"/>
-          <w:sz w:val="28"/>
-          <w:szCs w:val="28"/>
-          <w:lang w:val="ru-RU"/>
-        </w:rPr>
         <w:t>.</w:t>
       </w:r>
       <w:r>
@@ -14371,7 +13960,7 @@
         <mc:AlternateContent>
           <mc:Choice Requires="wps">
             <w:drawing>
-              <wp:anchor distT="0" distB="0" distL="114300" distR="114300" simplePos="0" relativeHeight="251637760" behindDoc="0" locked="0" layoutInCell="1" allowOverlap="1" wp14:anchorId="61AB97D2" wp14:editId="0EEC4ACE">
+              <wp:anchor distT="0" distB="0" distL="114300" distR="114300" simplePos="0" relativeHeight="251637760" behindDoc="0" locked="0" layoutInCell="1" allowOverlap="1" wp14:anchorId="071C5D50" wp14:editId="66347DF5">
                 <wp:simplePos x="0" y="0"/>
                 <wp:positionH relativeFrom="column">
                   <wp:posOffset>443865</wp:posOffset>
@@ -14517,7 +14106,6 @@
                               </w:rPr>
                               <w:t>double</w:t>
                             </w:r>
-                            <w:proofErr w:type="gramStart"/>
                             <w:r>
                               <w:rPr>
                                 <w:rFonts w:ascii="Consolas" w:hAnsi="Consolas" w:cs="Consolas"/>
@@ -14525,17 +14113,7 @@
                                 <w:sz w:val="19"/>
                                 <w:szCs w:val="19"/>
                               </w:rPr>
-                              <w:t>&gt;(</w:t>
-                            </w:r>
-                            <w:proofErr w:type="gramEnd"/>
-                            <w:r>
-                              <w:rPr>
-                                <w:rFonts w:ascii="Consolas" w:hAnsi="Consolas" w:cs="Consolas"/>
-                                <w:color w:val="000000"/>
-                                <w:sz w:val="19"/>
-                                <w:szCs w:val="19"/>
-                              </w:rPr>
-                              <w:t>3.14);</w:t>
+                              <w:t>&gt;(3.14);</w:t>
                             </w:r>
                           </w:p>
                           <w:p>
@@ -14571,7 +14149,7 @@
           </mc:Choice>
           <mc:Fallback>
             <w:pict>
-              <v:rect w14:anchorId="61AB97D2" id="Прямоугольник 10" o:spid="_x0000_s1028" style="position:absolute;margin-left:34.95pt;margin-top:.95pt;width:396pt;height:21pt;z-index:251637760;visibility:visible;mso-wrap-style:square;mso-width-percent:0;mso-height-percent:0;mso-wrap-distance-left:9pt;mso-wrap-distance-top:0;mso-wrap-distance-right:9pt;mso-wrap-distance-bottom:0;mso-position-horizontal:absolute;mso-position-horizontal-relative:text;mso-position-vertical:absolute;mso-position-vertical-relative:text;mso-width-percent:0;mso-height-percent:0;mso-width-relative:page;mso-height-relative:page;v-text-anchor:top" o:gfxdata="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">
+              <v:rect w14:anchorId="071C5D50" id="Прямоугольник 10" o:spid="_x0000_s1028" style="position:absolute;margin-left:34.95pt;margin-top:.95pt;width:396pt;height:21pt;z-index:251637760;visibility:visible;mso-wrap-style:square;mso-width-percent:0;mso-height-percent:0;mso-wrap-distance-left:9pt;mso-wrap-distance-top:0;mso-wrap-distance-right:9pt;mso-wrap-distance-bottom:0;mso-position-horizontal:absolute;mso-position-horizontal-relative:text;mso-position-vertical:absolute;mso-position-vertical-relative:text;mso-width-percent:0;mso-height-percent:0;mso-width-relative:page;mso-height-relative:page;v-text-anchor:top" o:gfxdata="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">
                 <v:textbox>
                   <w:txbxContent>
                     <w:p>
@@ -14677,7 +14255,6 @@
                         </w:rPr>
                         <w:t>double</w:t>
                       </w:r>
-                      <w:proofErr w:type="gramStart"/>
                       <w:r>
                         <w:rPr>
                           <w:rFonts w:ascii="Consolas" w:hAnsi="Consolas" w:cs="Consolas"/>
@@ -14685,17 +14262,7 @@
                           <w:sz w:val="19"/>
                           <w:szCs w:val="19"/>
                         </w:rPr>
-                        <w:t>&gt;(</w:t>
-                      </w:r>
-                      <w:proofErr w:type="gramEnd"/>
-                      <w:r>
-                        <w:rPr>
-                          <w:rFonts w:ascii="Consolas" w:hAnsi="Consolas" w:cs="Consolas"/>
-                          <w:color w:val="000000"/>
-                          <w:sz w:val="19"/>
-                          <w:szCs w:val="19"/>
-                        </w:rPr>
-                        <w:t>3.14);</w:t>
+                        <w:t>&gt;(3.14);</w:t>
                       </w:r>
                     </w:p>
                     <w:p>
@@ -15195,7 +14762,7 @@
         <mc:AlternateContent>
           <mc:Choice Requires="wps">
             <w:drawing>
-              <wp:anchor distT="0" distB="0" distL="114300" distR="114300" simplePos="0" relativeHeight="251628544" behindDoc="0" locked="0" layoutInCell="1" allowOverlap="1" wp14:anchorId="6AC4E69B" wp14:editId="1ECFBB7A">
+              <wp:anchor distT="0" distB="0" distL="114300" distR="114300" simplePos="0" relativeHeight="251628544" behindDoc="0" locked="0" layoutInCell="1" allowOverlap="1" wp14:anchorId="06D10D2E" wp14:editId="1CF343C7">
                 <wp:simplePos x="0" y="0"/>
                 <wp:positionH relativeFrom="column">
                   <wp:posOffset>1339215</wp:posOffset>
@@ -15378,7 +14945,6 @@
                               </w:rPr>
                               <w:t>&gt; n_</w:t>
                             </w:r>
-                            <w:proofErr w:type="gramStart"/>
                             <w:r>
                               <w:rPr>
                                 <w:rFonts w:ascii="Consolas" w:hAnsi="Consolas" w:cs="Consolas"/>
@@ -15386,17 +14952,7 @@
                                 <w:sz w:val="19"/>
                                 <w:szCs w:val="19"/>
                               </w:rPr>
-                              <w:t>range(</w:t>
-                            </w:r>
-                            <w:proofErr w:type="gramEnd"/>
-                            <w:r>
-                              <w:rPr>
-                                <w:rFonts w:ascii="Consolas" w:hAnsi="Consolas" w:cs="Consolas"/>
-                                <w:color w:val="000000"/>
-                                <w:sz w:val="19"/>
-                                <w:szCs w:val="19"/>
-                              </w:rPr>
-                              <w:t>start, end);</w:t>
+                              <w:t>range(start, end);</w:t>
                             </w:r>
                           </w:p>
                           <w:p>
@@ -15496,27 +15052,7 @@
                                 <w:sz w:val="19"/>
                                 <w:szCs w:val="19"/>
                               </w:rPr>
-                              <w:t>&gt; m_range(</w:t>
-                            </w:r>
-                            <w:proofErr w:type="gramStart"/>
-                            <w:r>
-                              <w:rPr>
-                                <w:rFonts w:ascii="Consolas" w:hAnsi="Consolas" w:cs="Consolas"/>
-                                <w:color w:val="000000"/>
-                                <w:sz w:val="19"/>
-                                <w:szCs w:val="19"/>
-                              </w:rPr>
-                              <w:t>n.Get</w:t>
-                            </w:r>
-                            <w:proofErr w:type="gramEnd"/>
-                            <w:r>
-                              <w:rPr>
-                                <w:rFonts w:ascii="Consolas" w:hAnsi="Consolas" w:cs="Consolas"/>
-                                <w:color w:val="000000"/>
-                                <w:sz w:val="19"/>
-                                <w:szCs w:val="19"/>
-                              </w:rPr>
-                              <w:t>(), end);</w:t>
+                              <w:t>&gt; m_range(n.Get(), end);</w:t>
                             </w:r>
                           </w:p>
                           <w:p>
@@ -15593,7 +15129,7 @@
           </mc:Choice>
           <mc:Fallback>
             <w:pict>
-              <v:rect w14:anchorId="6AC4E69B" id="_x0000_s1029" style="position:absolute;left:0;text-align:left;margin-left:105.45pt;margin-top:11.7pt;width:255pt;height:80.25pt;z-index:251628544;visibility:visible;mso-wrap-style:square;mso-width-percent:0;mso-height-percent:0;mso-wrap-distance-left:9pt;mso-wrap-distance-top:0;mso-wrap-distance-right:9pt;mso-wrap-distance-bottom:0;mso-position-horizontal:absolute;mso-position-horizontal-relative:text;mso-position-vertical:absolute;mso-position-vertical-relative:text;mso-width-percent:0;mso-height-percent:0;mso-width-relative:page;mso-height-relative:page;v-text-anchor:top" o:gfxdata="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">
+              <v:rect w14:anchorId="06D10D2E" id="_x0000_s1029" style="position:absolute;left:0;text-align:left;margin-left:105.45pt;margin-top:11.7pt;width:255pt;height:80.25pt;z-index:251628544;visibility:visible;mso-wrap-style:square;mso-width-percent:0;mso-height-percent:0;mso-wrap-distance-left:9pt;mso-wrap-distance-top:0;mso-wrap-distance-right:9pt;mso-wrap-distance-bottom:0;mso-position-horizontal:absolute;mso-position-horizontal-relative:text;mso-position-vertical:absolute;mso-position-vertical-relative:text;mso-width-percent:0;mso-height-percent:0;mso-width-relative:page;mso-height-relative:page;v-text-anchor:top" o:gfxdata="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">
                 <v:textbox>
                   <w:txbxContent>
                     <w:p>
@@ -15736,7 +15272,6 @@
                         </w:rPr>
                         <w:t>&gt; n_</w:t>
                       </w:r>
-                      <w:proofErr w:type="gramStart"/>
                       <w:r>
                         <w:rPr>
                           <w:rFonts w:ascii="Consolas" w:hAnsi="Consolas" w:cs="Consolas"/>
@@ -15744,17 +15279,7 @@
                           <w:sz w:val="19"/>
                           <w:szCs w:val="19"/>
                         </w:rPr>
-                        <w:t>range(</w:t>
-                      </w:r>
-                      <w:proofErr w:type="gramEnd"/>
-                      <w:r>
-                        <w:rPr>
-                          <w:rFonts w:ascii="Consolas" w:hAnsi="Consolas" w:cs="Consolas"/>
-                          <w:color w:val="000000"/>
-                          <w:sz w:val="19"/>
-                          <w:szCs w:val="19"/>
-                        </w:rPr>
-                        <w:t>start, end);</w:t>
+                        <w:t>range(start, end);</w:t>
                       </w:r>
                     </w:p>
                     <w:p>
@@ -15854,27 +15379,7 @@
                           <w:sz w:val="19"/>
                           <w:szCs w:val="19"/>
                         </w:rPr>
-                        <w:t>&gt; m_range(</w:t>
-                      </w:r>
-                      <w:proofErr w:type="gramStart"/>
-                      <w:r>
-                        <w:rPr>
-                          <w:rFonts w:ascii="Consolas" w:hAnsi="Consolas" w:cs="Consolas"/>
-                          <w:color w:val="000000"/>
-                          <w:sz w:val="19"/>
-                          <w:szCs w:val="19"/>
-                        </w:rPr>
-                        <w:t>n.Get</w:t>
-                      </w:r>
-                      <w:proofErr w:type="gramEnd"/>
-                      <w:r>
-                        <w:rPr>
-                          <w:rFonts w:ascii="Consolas" w:hAnsi="Consolas" w:cs="Consolas"/>
-                          <w:color w:val="000000"/>
-                          <w:sz w:val="19"/>
-                          <w:szCs w:val="19"/>
-                        </w:rPr>
-                        <w:t>(), end);</w:t>
+                        <w:t>&gt; m_range(n.Get(), end);</w:t>
                       </w:r>
                     </w:p>
                     <w:p>
@@ -16038,7 +15543,7 @@
         <mc:AlternateContent>
           <mc:Choice Requires="wps">
             <w:drawing>
-              <wp:anchor distT="0" distB="0" distL="114300" distR="114300" simplePos="0" relativeHeight="251650048" behindDoc="0" locked="0" layoutInCell="1" allowOverlap="1" wp14:anchorId="738F0657" wp14:editId="50F32E11">
+              <wp:anchor distT="0" distB="0" distL="114300" distR="114300" simplePos="0" relativeHeight="251650048" behindDoc="0" locked="0" layoutInCell="1" allowOverlap="1" wp14:anchorId="3B7BE742" wp14:editId="1B63B123">
                 <wp:simplePos x="0" y="0"/>
                 <wp:positionH relativeFrom="column">
                   <wp:posOffset>690143</wp:posOffset>
@@ -16135,7 +15640,6 @@
                               </w:rPr>
                               <w:t>&gt; start_</w:t>
                             </w:r>
-                            <w:proofErr w:type="gramStart"/>
                             <w:r>
                               <w:rPr>
                                 <w:rFonts w:ascii="Consolas" w:hAnsi="Consolas" w:cs="Consolas"/>
@@ -16145,7 +15649,6 @@
                               </w:rPr>
                               <w:t>number(</w:t>
                             </w:r>
-                            <w:proofErr w:type="gramEnd"/>
                             <w:r>
                               <w:rPr>
                                 <w:rFonts w:ascii="Consolas" w:hAnsi="Consolas" w:cs="Consolas"/>
@@ -16217,19 +15720,8 @@
                                 <w:sz w:val="19"/>
                                 <w:szCs w:val="19"/>
                               </w:rPr>
-                              <w:t>&gt; end_</w:t>
+                              <w:t>&gt; end_number(</w:t>
                             </w:r>
-                            <w:proofErr w:type="gramStart"/>
-                            <w:r>
-                              <w:rPr>
-                                <w:rFonts w:ascii="Consolas" w:hAnsi="Consolas" w:cs="Consolas"/>
-                                <w:color w:val="000000"/>
-                                <w:sz w:val="19"/>
-                                <w:szCs w:val="19"/>
-                              </w:rPr>
-                              <w:t>number(</w:t>
-                            </w:r>
-                            <w:proofErr w:type="gramEnd"/>
                             <w:r>
                               <w:rPr>
                                 <w:rFonts w:ascii="Consolas" w:hAnsi="Consolas" w:cs="Consolas"/>
@@ -16529,7 +16021,7 @@
           </mc:Choice>
           <mc:Fallback>
             <w:pict>
-              <v:rect w14:anchorId="738F0657" id="Прямоугольник 11" o:spid="_x0000_s1030" style="position:absolute;margin-left:54.35pt;margin-top:6.3pt;width:376.65pt;height:80.25pt;z-index:251650048;visibility:visible;mso-wrap-style:square;mso-width-percent:0;mso-height-percent:0;mso-wrap-distance-left:9pt;mso-wrap-distance-top:0;mso-wrap-distance-right:9pt;mso-wrap-distance-bottom:0;mso-position-horizontal:absolute;mso-position-horizontal-relative:text;mso-position-vertical:absolute;mso-position-vertical-relative:text;mso-width-percent:0;mso-height-percent:0;mso-width-relative:page;mso-height-relative:page;v-text-anchor:top" o:gfxdata="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">
+              <v:rect w14:anchorId="3B7BE742" id="Прямоугольник 11" o:spid="_x0000_s1030" style="position:absolute;margin-left:54.35pt;margin-top:6.3pt;width:376.65pt;height:80.25pt;z-index:251650048;visibility:visible;mso-wrap-style:square;mso-width-percent:0;mso-height-percent:0;mso-wrap-distance-left:9pt;mso-wrap-distance-top:0;mso-wrap-distance-right:9pt;mso-wrap-distance-bottom:0;mso-position-horizontal:absolute;mso-position-horizontal-relative:text;mso-position-vertical:absolute;mso-position-vertical-relative:text;mso-width-percent:0;mso-height-percent:0;mso-width-relative:page;mso-height-relative:page;v-text-anchor:top" o:gfxdata="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">
                 <v:textbox>
                   <w:txbxContent>
                     <w:p>
@@ -16586,7 +16078,6 @@
                         </w:rPr>
                         <w:t>&gt; start_</w:t>
                       </w:r>
-                      <w:proofErr w:type="gramStart"/>
                       <w:r>
                         <w:rPr>
                           <w:rFonts w:ascii="Consolas" w:hAnsi="Consolas" w:cs="Consolas"/>
@@ -16596,7 +16087,6 @@
                         </w:rPr>
                         <w:t>number(</w:t>
                       </w:r>
-                      <w:proofErr w:type="gramEnd"/>
                       <w:r>
                         <w:rPr>
                           <w:rFonts w:ascii="Consolas" w:hAnsi="Consolas" w:cs="Consolas"/>
@@ -16668,19 +16158,8 @@
                           <w:sz w:val="19"/>
                           <w:szCs w:val="19"/>
                         </w:rPr>
-                        <w:t>&gt; end_</w:t>
+                        <w:t>&gt; end_number(</w:t>
                       </w:r>
-                      <w:proofErr w:type="gramStart"/>
-                      <w:r>
-                        <w:rPr>
-                          <w:rFonts w:ascii="Consolas" w:hAnsi="Consolas" w:cs="Consolas"/>
-                          <w:color w:val="000000"/>
-                          <w:sz w:val="19"/>
-                          <w:szCs w:val="19"/>
-                        </w:rPr>
-                        <w:t>number(</w:t>
-                      </w:r>
-                      <w:proofErr w:type="gramEnd"/>
                       <w:r>
                         <w:rPr>
                           <w:rFonts w:ascii="Consolas" w:hAnsi="Consolas" w:cs="Consolas"/>
@@ -19272,7 +18751,7 @@
         <mc:AlternateContent>
           <mc:Choice Requires="wps">
             <w:drawing>
-              <wp:anchor distT="0" distB="0" distL="114300" distR="114300" simplePos="0" relativeHeight="251653120" behindDoc="0" locked="0" layoutInCell="1" allowOverlap="1" wp14:anchorId="73AABCEC" wp14:editId="781E9B19">
+              <wp:anchor distT="0" distB="0" distL="114300" distR="114300" simplePos="0" relativeHeight="251653120" behindDoc="0" locked="0" layoutInCell="1" allowOverlap="1" wp14:anchorId="5A8F3D3E" wp14:editId="442D4FD6">
                 <wp:simplePos x="0" y="0"/>
                 <wp:positionH relativeFrom="column">
                   <wp:posOffset>-3810</wp:posOffset>
@@ -19396,7 +18875,6 @@
                               </w:rPr>
                               <w:t xml:space="preserve"> </w:t>
                             </w:r>
-                            <w:proofErr w:type="gramStart"/>
                             <w:r>
                               <w:rPr>
                                 <w:rFonts w:ascii="Consolas" w:hAnsi="Consolas" w:cs="Consolas"/>
@@ -19413,17 +18891,7 @@
                                 <w:sz w:val="19"/>
                                 <w:szCs w:val="19"/>
                               </w:rPr>
-                              <w:t>(</w:t>
-                            </w:r>
-                            <w:proofErr w:type="gramEnd"/>
-                            <w:r>
-                              <w:rPr>
-                                <w:rFonts w:ascii="Consolas" w:hAnsi="Consolas" w:cs="Consolas"/>
-                                <w:color w:val="000000"/>
-                                <w:sz w:val="19"/>
-                                <w:szCs w:val="19"/>
-                              </w:rPr>
-                              <w:t xml:space="preserve">CreateElement(1, 10), CreateElement(1), </w:t>
+                              <w:t xml:space="preserve">(CreateElement(1, 10), CreateElement(1), </w:t>
                             </w:r>
                             <w:r>
                               <w:rPr>
@@ -19562,7 +19030,6 @@
                               </w:rPr>
                               <w:t xml:space="preserve"> </w:t>
                             </w:r>
-                            <w:proofErr w:type="gramStart"/>
                             <w:r>
                               <w:rPr>
                                 <w:rFonts w:ascii="Consolas" w:hAnsi="Consolas" w:cs="Consolas"/>
@@ -19579,17 +19046,7 @@
                                 <w:sz w:val="19"/>
                                 <w:szCs w:val="19"/>
                               </w:rPr>
-                              <w:t>(</w:t>
-                            </w:r>
-                            <w:proofErr w:type="gramEnd"/>
-                            <w:r>
-                              <w:rPr>
-                                <w:rFonts w:ascii="Consolas" w:hAnsi="Consolas" w:cs="Consolas"/>
-                                <w:color w:val="000000"/>
-                                <w:sz w:val="19"/>
-                                <w:szCs w:val="19"/>
-                              </w:rPr>
-                              <w:t xml:space="preserve">CreateElement(1, 10), arr1, </w:t>
+                              <w:t xml:space="preserve">(CreateElement(1, 10), arr1, </w:t>
                             </w:r>
                             <w:r>
                               <w:rPr>
@@ -19631,27 +19088,7 @@
                                 <w:szCs w:val="19"/>
                               </w:rPr>
                               <w:tab/>
-                              <w:t>arr2-&gt;Generate()-&gt;</w:t>
-                            </w:r>
-                            <w:proofErr w:type="gramStart"/>
-                            <w:r>
-                              <w:rPr>
-                                <w:rFonts w:ascii="Consolas" w:hAnsi="Consolas" w:cs="Consolas"/>
-                                <w:color w:val="000000"/>
-                                <w:sz w:val="19"/>
-                                <w:szCs w:val="19"/>
-                              </w:rPr>
-                              <w:t>Print(</w:t>
-                            </w:r>
-                            <w:proofErr w:type="gramEnd"/>
-                            <w:r>
-                              <w:rPr>
-                                <w:rFonts w:ascii="Consolas" w:hAnsi="Consolas" w:cs="Consolas"/>
-                                <w:color w:val="000000"/>
-                                <w:sz w:val="19"/>
-                                <w:szCs w:val="19"/>
-                              </w:rPr>
-                              <w:t>);</w:t>
+                              <w:t>arr2-&gt;Generate()-&gt;Print();</w:t>
                             </w:r>
                           </w:p>
                         </w:txbxContent>
@@ -19673,7 +19110,7 @@
           </mc:Choice>
           <mc:Fallback>
             <w:pict>
-              <v:rect w14:anchorId="73AABCEC" id="Прямоугольник 8" o:spid="_x0000_s1031" style="position:absolute;left:0;text-align:left;margin-left:-.3pt;margin-top:1.25pt;width:459.75pt;height:75pt;z-index:251653120;visibility:visible;mso-wrap-style:square;mso-width-percent:0;mso-height-percent:0;mso-wrap-distance-left:9pt;mso-wrap-distance-top:0;mso-wrap-distance-right:9pt;mso-wrap-distance-bottom:0;mso-position-horizontal:absolute;mso-position-horizontal-relative:text;mso-position-vertical:absolute;mso-position-vertical-relative:text;mso-width-percent:0;mso-height-percent:0;mso-width-relative:page;mso-height-relative:page;v-text-anchor:top" o:gfxdata="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">
+              <v:rect w14:anchorId="5A8F3D3E" id="Прямоугольник 8" o:spid="_x0000_s1031" style="position:absolute;left:0;text-align:left;margin-left:-.3pt;margin-top:1.25pt;width:459.75pt;height:75pt;z-index:251653120;visibility:visible;mso-wrap-style:square;mso-width-percent:0;mso-height-percent:0;mso-wrap-distance-left:9pt;mso-wrap-distance-top:0;mso-wrap-distance-right:9pt;mso-wrap-distance-bottom:0;mso-position-horizontal:absolute;mso-position-horizontal-relative:text;mso-position-vertical:absolute;mso-position-vertical-relative:text;mso-width-percent:0;mso-height-percent:0;mso-width-relative:page;mso-height-relative:page;v-text-anchor:top" o:gfxdata="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">
                 <v:textbox>
                   <w:txbxContent>
                     <w:p>
@@ -19757,7 +19194,6 @@
                         </w:rPr>
                         <w:t xml:space="preserve"> </w:t>
                       </w:r>
-                      <w:proofErr w:type="gramStart"/>
                       <w:r>
                         <w:rPr>
                           <w:rFonts w:ascii="Consolas" w:hAnsi="Consolas" w:cs="Consolas"/>
@@ -19774,17 +19210,7 @@
                           <w:sz w:val="19"/>
                           <w:szCs w:val="19"/>
                         </w:rPr>
-                        <w:t>(</w:t>
-                      </w:r>
-                      <w:proofErr w:type="gramEnd"/>
-                      <w:r>
-                        <w:rPr>
-                          <w:rFonts w:ascii="Consolas" w:hAnsi="Consolas" w:cs="Consolas"/>
-                          <w:color w:val="000000"/>
-                          <w:sz w:val="19"/>
-                          <w:szCs w:val="19"/>
-                        </w:rPr>
-                        <w:t xml:space="preserve">CreateElement(1, 10), CreateElement(1), </w:t>
+                        <w:t xml:space="preserve">(CreateElement(1, 10), CreateElement(1), </w:t>
                       </w:r>
                       <w:r>
                         <w:rPr>
@@ -19923,7 +19349,6 @@
                         </w:rPr>
                         <w:t xml:space="preserve"> </w:t>
                       </w:r>
-                      <w:proofErr w:type="gramStart"/>
                       <w:r>
                         <w:rPr>
                           <w:rFonts w:ascii="Consolas" w:hAnsi="Consolas" w:cs="Consolas"/>
@@ -19940,17 +19365,7 @@
                           <w:sz w:val="19"/>
                           <w:szCs w:val="19"/>
                         </w:rPr>
-                        <w:t>(</w:t>
-                      </w:r>
-                      <w:proofErr w:type="gramEnd"/>
-                      <w:r>
-                        <w:rPr>
-                          <w:rFonts w:ascii="Consolas" w:hAnsi="Consolas" w:cs="Consolas"/>
-                          <w:color w:val="000000"/>
-                          <w:sz w:val="19"/>
-                          <w:szCs w:val="19"/>
-                        </w:rPr>
-                        <w:t xml:space="preserve">CreateElement(1, 10), arr1, </w:t>
+                        <w:t xml:space="preserve">(CreateElement(1, 10), arr1, </w:t>
                       </w:r>
                       <w:r>
                         <w:rPr>
@@ -19992,27 +19407,7 @@
                           <w:szCs w:val="19"/>
                         </w:rPr>
                         <w:tab/>
-                        <w:t>arr2-&gt;Generate()-&gt;</w:t>
-                      </w:r>
-                      <w:proofErr w:type="gramStart"/>
-                      <w:r>
-                        <w:rPr>
-                          <w:rFonts w:ascii="Consolas" w:hAnsi="Consolas" w:cs="Consolas"/>
-                          <w:color w:val="000000"/>
-                          <w:sz w:val="19"/>
-                          <w:szCs w:val="19"/>
-                        </w:rPr>
-                        <w:t>Print(</w:t>
-                      </w:r>
-                      <w:proofErr w:type="gramEnd"/>
-                      <w:r>
-                        <w:rPr>
-                          <w:rFonts w:ascii="Consolas" w:hAnsi="Consolas" w:cs="Consolas"/>
-                          <w:color w:val="000000"/>
-                          <w:sz w:val="19"/>
-                          <w:szCs w:val="19"/>
-                        </w:rPr>
-                        <w:t>);</w:t>
+                        <w:t>arr2-&gt;Generate()-&gt;Print();</w:t>
                       </w:r>
                     </w:p>
                   </w:txbxContent>
@@ -20101,7 +19496,6 @@
           <w:lang w:val="ru-RU"/>
         </w:rPr>
       </w:pPr>
-      <w:proofErr w:type="gramStart"/>
       <w:r>
         <w:rPr>
           <w:rFonts w:ascii="Times New Roman" w:hAnsi="Times New Roman" w:cs="Times New Roman"/>
@@ -20121,7 +19515,6 @@
         </w:rPr>
         <w:t>(</w:t>
       </w:r>
-      <w:proofErr w:type="gramEnd"/>
       <w:r>
         <w:rPr>
           <w:rFonts w:ascii="Times New Roman" w:hAnsi="Times New Roman" w:cs="Times New Roman"/>
@@ -20703,7 +20096,7 @@
         <mc:AlternateContent>
           <mc:Choice Requires="wps">
             <w:drawing>
-              <wp:anchor distT="0" distB="0" distL="114300" distR="114300" simplePos="0" relativeHeight="251665408" behindDoc="0" locked="0" layoutInCell="1" allowOverlap="1" wp14:anchorId="7C9C3D52" wp14:editId="10E97791">
+              <wp:anchor distT="0" distB="0" distL="114300" distR="114300" simplePos="0" relativeHeight="251665408" behindDoc="0" locked="0" layoutInCell="1" allowOverlap="1" wp14:anchorId="195C9631" wp14:editId="0FFA9A4A">
                 <wp:simplePos x="0" y="0"/>
                 <wp:positionH relativeFrom="column">
                   <wp:posOffset>1853565</wp:posOffset>
@@ -21050,7 +20443,7 @@
           </mc:Choice>
           <mc:Fallback>
             <w:pict>
-              <v:rect w14:anchorId="7C9C3D52" id="Прямоугольник 12" o:spid="_x0000_s1032" style="position:absolute;left:0;text-align:left;margin-left:145.95pt;margin-top:51.3pt;width:173.25pt;height:147pt;z-index:251665408;visibility:visible;mso-wrap-style:square;mso-width-percent:0;mso-height-percent:0;mso-wrap-distance-left:9pt;mso-wrap-distance-top:0;mso-wrap-distance-right:9pt;mso-wrap-distance-bottom:0;mso-position-horizontal:absolute;mso-position-horizontal-relative:text;mso-position-vertical:absolute;mso-position-vertical-relative:text;mso-width-percent:0;mso-height-percent:0;mso-width-relative:page;mso-height-relative:page;v-text-anchor:top" o:gfxdata="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">
+              <v:rect w14:anchorId="195C9631" id="Прямоугольник 12" o:spid="_x0000_s1032" style="position:absolute;left:0;text-align:left;margin-left:145.95pt;margin-top:51.3pt;width:173.25pt;height:147pt;z-index:251665408;visibility:visible;mso-wrap-style:square;mso-width-percent:0;mso-height-percent:0;mso-wrap-distance-left:9pt;mso-wrap-distance-top:0;mso-wrap-distance-right:9pt;mso-wrap-distance-bottom:0;mso-position-horizontal:absolute;mso-position-horizontal-relative:text;mso-position-vertical:absolute;mso-position-vertical-relative:text;mso-width-percent:0;mso-height-percent:0;mso-width-relative:page;mso-height-relative:page;v-text-anchor:top" o:gfxdata="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">
                 <v:textbox>
                   <w:txbxContent>
                     <w:p>
@@ -21692,6 +21085,8 @@
         </w:rPr>
         <w:t>ей, то придётся писать для этого свой собственный класс.</w:t>
       </w:r>
+      <w:bookmarkStart w:id="16" w:name="_GoBack"/>
+      <w:bookmarkEnd w:id="16"/>
     </w:p>
     <w:p>
       <w:pPr>
@@ -21705,7 +21100,7 @@
           <w:lang w:val="ru-RU"/>
         </w:rPr>
       </w:pPr>
-      <w:bookmarkStart w:id="16" w:name="_Toc505717260"/>
+      <w:bookmarkStart w:id="17" w:name="_Toc505717260"/>
       <w:r>
         <w:rPr>
           <w:rFonts w:ascii="Times New Roman" w:hAnsi="Times New Roman" w:cs="Times New Roman"/>
@@ -21716,7 +21111,7 @@
         <w:lastRenderedPageBreak/>
         <w:t>Delimiter</w:t>
       </w:r>
-      <w:bookmarkEnd w:id="16"/>
+      <w:bookmarkEnd w:id="17"/>
     </w:p>
     <w:p>
       <w:pPr>
@@ -21814,7 +21209,7 @@
           <w:lang w:val="ru-RU"/>
         </w:rPr>
       </w:pPr>
-      <w:bookmarkStart w:id="17" w:name="_Toc505717261"/>
+      <w:bookmarkStart w:id="18" w:name="_Toc505717261"/>
       <w:r>
         <w:rPr>
           <w:rFonts w:ascii="Times New Roman" w:hAnsi="Times New Roman" w:cs="Times New Roman"/>
@@ -21824,7 +21219,7 @@
         </w:rPr>
         <w:t>ConstStringSet</w:t>
       </w:r>
-      <w:bookmarkEnd w:id="17"/>
+      <w:bookmarkEnd w:id="18"/>
     </w:p>
     <w:p>
       <w:pPr>
@@ -21936,7 +21331,7 @@
           <w:lang w:val="ru-RU"/>
         </w:rPr>
       </w:pPr>
-      <w:bookmarkStart w:id="18" w:name="_Toc505717262"/>
+      <w:bookmarkStart w:id="19" w:name="_Toc505717262"/>
       <w:r>
         <w:rPr>
           <w:rFonts w:ascii="Times New Roman" w:hAnsi="Times New Roman" w:cs="Times New Roman"/>
@@ -21946,7 +21341,7 @@
         </w:rPr>
         <w:t>RandomTestSet</w:t>
       </w:r>
-      <w:bookmarkEnd w:id="18"/>
+      <w:bookmarkEnd w:id="19"/>
     </w:p>
     <w:p>
       <w:pPr>
@@ -22008,7 +21403,7 @@
           <w:lang w:val="ru-RU"/>
         </w:rPr>
       </w:pPr>
-      <w:bookmarkStart w:id="19" w:name="_Toc505717263"/>
+      <w:bookmarkStart w:id="20" w:name="_Toc505717263"/>
       <w:r>
         <w:rPr>
           <w:rFonts w:ascii="Times New Roman" w:hAnsi="Times New Roman" w:cs="Times New Roman"/>
@@ -22018,7 +21413,7 @@
         </w:rPr>
         <w:t>Grammar</w:t>
       </w:r>
-      <w:bookmarkEnd w:id="19"/>
+      <w:bookmarkEnd w:id="20"/>
     </w:p>
     <w:p>
       <w:pPr>
@@ -22466,7 +21861,7 @@
         <mc:AlternateContent>
           <mc:Choice Requires="wps">
             <w:drawing>
-              <wp:anchor distT="0" distB="0" distL="114300" distR="114300" simplePos="0" relativeHeight="251668480" behindDoc="0" locked="0" layoutInCell="1" allowOverlap="1" wp14:anchorId="5A9B82C1" wp14:editId="1AF3FF35">
+              <wp:anchor distT="0" distB="0" distL="114300" distR="114300" simplePos="0" relativeHeight="251668480" behindDoc="0" locked="0" layoutInCell="1" allowOverlap="1" wp14:anchorId="1BFDBD1C" wp14:editId="704CA5CC">
                 <wp:simplePos x="0" y="0"/>
                 <wp:positionH relativeFrom="column">
                   <wp:posOffset>72390</wp:posOffset>
@@ -22590,7 +21985,6 @@
                               </w:rPr>
                               <w:t xml:space="preserve"> </w:t>
                             </w:r>
-                            <w:proofErr w:type="gramStart"/>
                             <w:r>
                               <w:rPr>
                                 <w:rFonts w:ascii="Consolas" w:hAnsi="Consolas" w:cs="Consolas"/>
@@ -22609,7 +22003,6 @@
                               </w:rPr>
                               <w:t>(</w:t>
                             </w:r>
-                            <w:proofErr w:type="gramEnd"/>
                             <w:r>
                               <w:rPr>
                                 <w:rFonts w:ascii="Consolas" w:hAnsi="Consolas" w:cs="Consolas"/>
@@ -22650,27 +22043,7 @@
                                 <w:sz w:val="19"/>
                                 <w:szCs w:val="19"/>
                               </w:rPr>
-                              <w:t>"${1}-&gt;${</w:t>
-                            </w:r>
-                            <w:proofErr w:type="gramStart"/>
-                            <w:r>
-                              <w:rPr>
-                                <w:rFonts w:ascii="Consolas" w:hAnsi="Consolas" w:cs="Consolas"/>
-                                <w:color w:val="A31515"/>
-                                <w:sz w:val="19"/>
-                                <w:szCs w:val="19"/>
-                              </w:rPr>
-                              <w:t>2}$</w:t>
-                            </w:r>
-                            <w:proofErr w:type="gramEnd"/>
-                            <w:r>
-                              <w:rPr>
-                                <w:rFonts w:ascii="Consolas" w:hAnsi="Consolas" w:cs="Consolas"/>
-                                <w:color w:val="A31515"/>
-                                <w:sz w:val="19"/>
-                                <w:szCs w:val="19"/>
-                              </w:rPr>
-                              <w:t>{3}\n${2}-&gt;a${2}\n${2}-&gt;</w:t>
+                              <w:t>"${1}-&gt;${2}${3}\n${2}-&gt;a${2}\n${2}-&gt;</w:t>
                             </w:r>
                             <w:r>
                               <w:rPr>
@@ -22721,27 +22094,7 @@
                                 <w:szCs w:val="19"/>
                               </w:rPr>
                               <w:tab/>
-                              <w:t>gr-&gt;Generate()-&gt;</w:t>
-                            </w:r>
-                            <w:proofErr w:type="gramStart"/>
-                            <w:r>
-                              <w:rPr>
-                                <w:rFonts w:ascii="Consolas" w:hAnsi="Consolas" w:cs="Consolas"/>
-                                <w:color w:val="000000"/>
-                                <w:sz w:val="19"/>
-                                <w:szCs w:val="19"/>
-                              </w:rPr>
-                              <w:t>Print(</w:t>
-                            </w:r>
-                            <w:proofErr w:type="gramEnd"/>
-                            <w:r>
-                              <w:rPr>
-                                <w:rFonts w:ascii="Consolas" w:hAnsi="Consolas" w:cs="Consolas"/>
-                                <w:color w:val="000000"/>
-                                <w:sz w:val="19"/>
-                                <w:szCs w:val="19"/>
-                              </w:rPr>
-                              <w:t>);</w:t>
+                              <w:t>gr-&gt;Generate()-&gt;Print();</w:t>
                             </w:r>
                           </w:p>
                         </w:txbxContent>
@@ -22763,7 +22116,7 @@
           </mc:Choice>
           <mc:Fallback>
             <w:pict>
-              <v:rect w14:anchorId="5A9B82C1" id="Прямоугольник 15" o:spid="_x0000_s1033" style="position:absolute;left:0;text-align:left;margin-left:5.7pt;margin-top:14.65pt;width:459.75pt;height:62.25pt;z-index:251668480;visibility:visible;mso-wrap-style:square;mso-width-percent:0;mso-height-percent:0;mso-wrap-distance-left:9pt;mso-wrap-distance-top:0;mso-wrap-distance-right:9pt;mso-wrap-distance-bottom:0;mso-position-horizontal:absolute;mso-position-horizontal-relative:text;mso-position-vertical:absolute;mso-position-vertical-relative:text;mso-width-percent:0;mso-height-percent:0;mso-width-relative:page;mso-height-relative:page;v-text-anchor:top" o:gfxdata="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">
+              <v:rect w14:anchorId="1BFDBD1C" id="Прямоугольник 15" o:spid="_x0000_s1033" style="position:absolute;left:0;text-align:left;margin-left:5.7pt;margin-top:14.65pt;width:459.75pt;height:62.25pt;z-index:251668480;visibility:visible;mso-wrap-style:square;mso-width-percent:0;mso-height-percent:0;mso-wrap-distance-left:9pt;mso-wrap-distance-top:0;mso-wrap-distance-right:9pt;mso-wrap-distance-bottom:0;mso-position-horizontal:absolute;mso-position-horizontal-relative:text;mso-position-vertical:absolute;mso-position-vertical-relative:text;mso-width-percent:0;mso-height-percent:0;mso-width-relative:page;mso-height-relative:page;v-text-anchor:top" o:gfxdata="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">
                 <v:textbox>
                   <w:txbxContent>
                     <w:p>
@@ -22847,7 +22200,6 @@
                         </w:rPr>
                         <w:t xml:space="preserve"> </w:t>
                       </w:r>
-                      <w:proofErr w:type="gramStart"/>
                       <w:r>
                         <w:rPr>
                           <w:rFonts w:ascii="Consolas" w:hAnsi="Consolas" w:cs="Consolas"/>
@@ -22866,7 +22218,6 @@
                         </w:rPr>
                         <w:t>(</w:t>
                       </w:r>
-                      <w:proofErr w:type="gramEnd"/>
                       <w:r>
                         <w:rPr>
                           <w:rFonts w:ascii="Consolas" w:hAnsi="Consolas" w:cs="Consolas"/>
@@ -22907,27 +22258,7 @@
                           <w:sz w:val="19"/>
                           <w:szCs w:val="19"/>
                         </w:rPr>
-                        <w:t>"${1}-&gt;${</w:t>
-                      </w:r>
-                      <w:proofErr w:type="gramStart"/>
-                      <w:r>
-                        <w:rPr>
-                          <w:rFonts w:ascii="Consolas" w:hAnsi="Consolas" w:cs="Consolas"/>
-                          <w:color w:val="A31515"/>
-                          <w:sz w:val="19"/>
-                          <w:szCs w:val="19"/>
-                        </w:rPr>
-                        <w:t>2}$</w:t>
-                      </w:r>
-                      <w:proofErr w:type="gramEnd"/>
-                      <w:r>
-                        <w:rPr>
-                          <w:rFonts w:ascii="Consolas" w:hAnsi="Consolas" w:cs="Consolas"/>
-                          <w:color w:val="A31515"/>
-                          <w:sz w:val="19"/>
-                          <w:szCs w:val="19"/>
-                        </w:rPr>
-                        <w:t>{3}\n${2}-&gt;a${2}\n${2}-&gt;</w:t>
+                        <w:t>"${1}-&gt;${2}${3}\n${2}-&gt;a${2}\n${2}-&gt;</w:t>
                       </w:r>
                       <w:r>
                         <w:rPr>
@@ -22978,27 +22309,7 @@
                           <w:szCs w:val="19"/>
                         </w:rPr>
                         <w:tab/>
-                        <w:t>gr-&gt;Generate()-&gt;</w:t>
-                      </w:r>
-                      <w:proofErr w:type="gramStart"/>
-                      <w:r>
-                        <w:rPr>
-                          <w:rFonts w:ascii="Consolas" w:hAnsi="Consolas" w:cs="Consolas"/>
-                          <w:color w:val="000000"/>
-                          <w:sz w:val="19"/>
-                          <w:szCs w:val="19"/>
-                        </w:rPr>
-                        <w:t>Print(</w:t>
-                      </w:r>
-                      <w:proofErr w:type="gramEnd"/>
-                      <w:r>
-                        <w:rPr>
-                          <w:rFonts w:ascii="Consolas" w:hAnsi="Consolas" w:cs="Consolas"/>
-                          <w:color w:val="000000"/>
-                          <w:sz w:val="19"/>
-                          <w:szCs w:val="19"/>
-                        </w:rPr>
-                        <w:t>);</w:t>
+                        <w:t>gr-&gt;Generate()-&gt;Print();</w:t>
                       </w:r>
                     </w:p>
                   </w:txbxContent>
@@ -23885,7 +23196,7 @@
           <w:lang w:val="ru-RU"/>
         </w:rPr>
       </w:pPr>
-      <w:bookmarkStart w:id="20" w:name="_Toc505717264"/>
+      <w:bookmarkStart w:id="21" w:name="_Toc505717264"/>
       <w:r>
         <w:rPr>
           <w:rFonts w:ascii="Times New Roman" w:hAnsi="Times New Roman" w:cs="Times New Roman"/>
@@ -23895,7 +23206,7 @@
         </w:rPr>
         <w:t>RegEx</w:t>
       </w:r>
-      <w:bookmarkEnd w:id="20"/>
+      <w:bookmarkEnd w:id="21"/>
     </w:p>
     <w:p>
       <w:pPr>
@@ -26515,7 +25826,7 @@
         <mc:AlternateContent>
           <mc:Choice Requires="wps">
             <w:drawing>
-              <wp:anchor distT="0" distB="0" distL="114300" distR="114300" simplePos="0" relativeHeight="251631616" behindDoc="0" locked="0" layoutInCell="1" allowOverlap="1" wp14:anchorId="2891C588" wp14:editId="7B53B730">
+              <wp:anchor distT="0" distB="0" distL="114300" distR="114300" simplePos="0" relativeHeight="251631616" behindDoc="0" locked="0" layoutInCell="1" allowOverlap="1" wp14:anchorId="47818004" wp14:editId="4E18EB80">
                 <wp:simplePos x="0" y="0"/>
                 <wp:positionH relativeFrom="column">
                   <wp:posOffset>-3810</wp:posOffset>
@@ -26636,7 +25947,6 @@
                               </w:rPr>
                               <w:t>"([a-zA-</w:t>
                             </w:r>
-                            <w:proofErr w:type="gramStart"/>
                             <w:r>
                               <w:rPr>
                                 <w:rFonts w:ascii="Consolas" w:hAnsi="Consolas" w:cs="Consolas"/>
@@ -26644,17 +25954,7 @@
                                 <w:sz w:val="19"/>
                                 <w:szCs w:val="19"/>
                               </w:rPr>
-                              <w:t>Z]{</w:t>
-                            </w:r>
-                            <w:proofErr w:type="gramEnd"/>
-                            <w:r>
-                              <w:rPr>
-                                <w:rFonts w:ascii="Consolas" w:hAnsi="Consolas" w:cs="Consolas"/>
-                                <w:color w:val="A31515"/>
-                                <w:sz w:val="19"/>
-                                <w:szCs w:val="19"/>
-                              </w:rPr>
-                              <w:t>100}\n)*"</w:t>
+                              <w:t>Z]{100}\n)*"</w:t>
                             </w:r>
                             <w:r>
                               <w:rPr>
@@ -26682,27 +25982,7 @@
                                 <w:szCs w:val="19"/>
                               </w:rPr>
                               <w:tab/>
-                              <w:t>regex-&gt;Generate()-&gt;</w:t>
-                            </w:r>
-                            <w:proofErr w:type="gramStart"/>
-                            <w:r>
-                              <w:rPr>
-                                <w:rFonts w:ascii="Consolas" w:hAnsi="Consolas" w:cs="Consolas"/>
-                                <w:color w:val="000000"/>
-                                <w:sz w:val="19"/>
-                                <w:szCs w:val="19"/>
-                              </w:rPr>
-                              <w:t>Print(</w:t>
-                            </w:r>
-                            <w:proofErr w:type="gramEnd"/>
-                            <w:r>
-                              <w:rPr>
-                                <w:rFonts w:ascii="Consolas" w:hAnsi="Consolas" w:cs="Consolas"/>
-                                <w:color w:val="000000"/>
-                                <w:sz w:val="19"/>
-                                <w:szCs w:val="19"/>
-                              </w:rPr>
-                              <w:t>);</w:t>
+                              <w:t>regex-&gt;Generate()-&gt;Print();</w:t>
                             </w:r>
                           </w:p>
                           <w:p>
@@ -26738,7 +26018,7 @@
           </mc:Choice>
           <mc:Fallback>
             <w:pict>
-              <v:rect w14:anchorId="2891C588" id="Прямоугольник 16" o:spid="_x0000_s1034" style="position:absolute;left:0;text-align:left;margin-left:-.3pt;margin-top:.9pt;width:459.75pt;height:54.75pt;z-index:251631616;visibility:visible;mso-wrap-style:square;mso-width-percent:0;mso-height-percent:0;mso-wrap-distance-left:9pt;mso-wrap-distance-top:0;mso-wrap-distance-right:9pt;mso-wrap-distance-bottom:0;mso-position-horizontal:absolute;mso-position-horizontal-relative:text;mso-position-vertical:absolute;mso-position-vertical-relative:text;mso-width-percent:0;mso-height-percent:0;mso-width-relative:page;mso-height-relative:page;v-text-anchor:top" o:gfxdata="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">
+              <v:rect w14:anchorId="47818004" id="Прямоугольник 16" o:spid="_x0000_s1034" style="position:absolute;left:0;text-align:left;margin-left:-.3pt;margin-top:.9pt;width:459.75pt;height:54.75pt;z-index:251631616;visibility:visible;mso-wrap-style:square;mso-width-percent:0;mso-height-percent:0;mso-wrap-distance-left:9pt;mso-wrap-distance-top:0;mso-wrap-distance-right:9pt;mso-wrap-distance-bottom:0;mso-position-horizontal:absolute;mso-position-horizontal-relative:text;mso-position-vertical:absolute;mso-position-vertical-relative:text;mso-width-percent:0;mso-height-percent:0;mso-width-relative:page;mso-height-relative:page;v-text-anchor:top" o:gfxdata="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">
                 <v:textbox>
                   <w:txbxContent>
                     <w:p>
@@ -26819,7 +26099,6 @@
                         </w:rPr>
                         <w:t>"([a-zA-</w:t>
                       </w:r>
-                      <w:proofErr w:type="gramStart"/>
                       <w:r>
                         <w:rPr>
                           <w:rFonts w:ascii="Consolas" w:hAnsi="Consolas" w:cs="Consolas"/>
@@ -26827,17 +26106,7 @@
                           <w:sz w:val="19"/>
                           <w:szCs w:val="19"/>
                         </w:rPr>
-                        <w:t>Z]{</w:t>
-                      </w:r>
-                      <w:proofErr w:type="gramEnd"/>
-                      <w:r>
-                        <w:rPr>
-                          <w:rFonts w:ascii="Consolas" w:hAnsi="Consolas" w:cs="Consolas"/>
-                          <w:color w:val="A31515"/>
-                          <w:sz w:val="19"/>
-                          <w:szCs w:val="19"/>
-                        </w:rPr>
-                        <w:t>100}\n)*"</w:t>
+                        <w:t>Z]{100}\n)*"</w:t>
                       </w:r>
                       <w:r>
                         <w:rPr>
@@ -26865,27 +26134,7 @@
                           <w:szCs w:val="19"/>
                         </w:rPr>
                         <w:tab/>
-                        <w:t>regex-&gt;Generate()-&gt;</w:t>
-                      </w:r>
-                      <w:proofErr w:type="gramStart"/>
-                      <w:r>
-                        <w:rPr>
-                          <w:rFonts w:ascii="Consolas" w:hAnsi="Consolas" w:cs="Consolas"/>
-                          <w:color w:val="000000"/>
-                          <w:sz w:val="19"/>
-                          <w:szCs w:val="19"/>
-                        </w:rPr>
-                        <w:t>Print(</w:t>
-                      </w:r>
-                      <w:proofErr w:type="gramEnd"/>
-                      <w:r>
-                        <w:rPr>
-                          <w:rFonts w:ascii="Consolas" w:hAnsi="Consolas" w:cs="Consolas"/>
-                          <w:color w:val="000000"/>
-                          <w:sz w:val="19"/>
-                          <w:szCs w:val="19"/>
-                        </w:rPr>
-                        <w:t>);</w:t>
+                        <w:t>regex-&gt;Generate()-&gt;Print();</w:t>
                       </w:r>
                     </w:p>
                     <w:p>
@@ -27438,7 +26687,7 @@
           <w:lang w:val="ru-RU"/>
         </w:rPr>
       </w:pPr>
-      <w:bookmarkStart w:id="21" w:name="_Toc505717265"/>
+      <w:bookmarkStart w:id="22" w:name="_Toc505717265"/>
       <w:r>
         <w:rPr>
           <w:rFonts w:ascii="Times New Roman" w:hAnsi="Times New Roman" w:cs="Times New Roman"/>
@@ -27448,7 +26697,7 @@
         </w:rPr>
         <w:t>Graph</w:t>
       </w:r>
-      <w:bookmarkEnd w:id="21"/>
+      <w:bookmarkEnd w:id="22"/>
     </w:p>
     <w:p>
       <w:pPr>
@@ -27958,7 +27207,7 @@
           <w:szCs w:val="28"/>
         </w:rPr>
         <w:drawing>
-          <wp:inline distT="0" distB="0" distL="0" distR="0" wp14:anchorId="1B213224" wp14:editId="638D47B9">
+          <wp:inline distT="0" distB="0" distL="0" distR="0" wp14:anchorId="2D0F635F" wp14:editId="4263ED22">
             <wp:extent cx="4400550" cy="2571750"/>
             <wp:effectExtent l="0" t="0" r="0" b="0"/>
             <wp:docPr id="17" name="Рисунок 17"/>
@@ -29385,7 +28634,7 @@
           <w:szCs w:val="28"/>
         </w:rPr>
         <w:drawing>
-          <wp:inline distT="0" distB="0" distL="0" distR="0" wp14:anchorId="21BCBFCF" wp14:editId="61172377">
+          <wp:inline distT="0" distB="0" distL="0" distR="0" wp14:anchorId="0E8CFEFB" wp14:editId="521E9D8D">
             <wp:extent cx="5676900" cy="3200400"/>
             <wp:effectExtent l="0" t="0" r="0" b="0"/>
             <wp:docPr id="18" name="Рисунок 18"/>
@@ -30338,7 +29587,7 @@
           <w:szCs w:val="28"/>
         </w:rPr>
         <w:drawing>
-          <wp:inline distT="0" distB="0" distL="0" distR="0" wp14:anchorId="0A4B02F3" wp14:editId="7ABCE2FD">
+          <wp:inline distT="0" distB="0" distL="0" distR="0" wp14:anchorId="7B8F172A" wp14:editId="3B78AA82">
             <wp:extent cx="5676900" cy="2276475"/>
             <wp:effectExtent l="0" t="0" r="0" b="9525"/>
             <wp:docPr id="19" name="Рисунок 19"/>
@@ -30397,7 +29646,7 @@
           <w:szCs w:val="28"/>
         </w:rPr>
         <w:drawing>
-          <wp:anchor distT="0" distB="0" distL="114300" distR="114300" simplePos="0" relativeHeight="251671552" behindDoc="1" locked="0" layoutInCell="1" allowOverlap="1" wp14:anchorId="7AA47C01" wp14:editId="133638CA">
+          <wp:anchor distT="0" distB="0" distL="114300" distR="114300" simplePos="0" relativeHeight="251671552" behindDoc="1" locked="0" layoutInCell="1" allowOverlap="1" wp14:anchorId="1F3207A2" wp14:editId="5D5B937D">
             <wp:simplePos x="0" y="0"/>
             <wp:positionH relativeFrom="column">
               <wp:posOffset>-3810</wp:posOffset>
@@ -32773,7 +32022,7 @@
         <mc:AlternateContent>
           <mc:Choice Requires="wps">
             <w:drawing>
-              <wp:anchor distT="0" distB="0" distL="114300" distR="114300" simplePos="0" relativeHeight="251646976" behindDoc="0" locked="0" layoutInCell="1" allowOverlap="1" wp14:anchorId="4325B937" wp14:editId="193F3E10">
+              <wp:anchor distT="0" distB="0" distL="114300" distR="114300" simplePos="0" relativeHeight="251646976" behindDoc="0" locked="0" layoutInCell="1" allowOverlap="1" wp14:anchorId="1D3600BF" wp14:editId="3BC76D2A">
                 <wp:simplePos x="0" y="0"/>
                 <wp:positionH relativeFrom="column">
                   <wp:posOffset>797560</wp:posOffset>
@@ -32839,7 +32088,6 @@
                               </w:rPr>
                               <w:br/>
                             </w:r>
-                            <w:proofErr w:type="gramStart"/>
                             <w:r>
                               <w:rPr>
                                 <w:rFonts w:ascii="Consolas" w:hAnsi="Consolas" w:cs="Consolas"/>
@@ -32867,7 +32115,6 @@
                               </w:rPr>
                               <w:t>PrimitiveTest</w:t>
                             </w:r>
-                            <w:proofErr w:type="gramEnd"/>
                             <w:r>
                               <w:rPr>
                                 <w:rFonts w:ascii="Consolas" w:hAnsi="Consolas" w:cs="Consolas"/>
@@ -33222,7 +32469,7 @@
           </mc:Choice>
           <mc:Fallback>
             <w:pict>
-              <v:rect w14:anchorId="4325B937" id="Прямоугольник 6" o:spid="_x0000_s1035" style="position:absolute;left:0;text-align:left;margin-left:62.8pt;margin-top:.9pt;width:340.75pt;height:87.05pt;z-index:251646976;visibility:visible;mso-wrap-style:square;mso-width-percent:0;mso-height-percent:0;mso-wrap-distance-left:9pt;mso-wrap-distance-top:0;mso-wrap-distance-right:9pt;mso-wrap-distance-bottom:0;mso-position-horizontal:absolute;mso-position-horizontal-relative:text;mso-position-vertical:absolute;mso-position-vertical-relative:text;mso-width-percent:0;mso-height-percent:0;mso-width-relative:page;mso-height-relative:page;v-text-anchor:top" o:gfxdata="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">
+              <v:rect w14:anchorId="1D3600BF" id="Прямоугольник 6" o:spid="_x0000_s1035" style="position:absolute;left:0;text-align:left;margin-left:62.8pt;margin-top:.9pt;width:340.75pt;height:87.05pt;z-index:251646976;visibility:visible;mso-wrap-style:square;mso-width-percent:0;mso-height-percent:0;mso-wrap-distance-left:9pt;mso-wrap-distance-top:0;mso-wrap-distance-right:9pt;mso-wrap-distance-bottom:0;mso-position-horizontal:absolute;mso-position-horizontal-relative:text;mso-position-vertical:absolute;mso-position-vertical-relative:text;mso-width-percent:0;mso-height-percent:0;mso-width-relative:page;mso-height-relative:page;v-text-anchor:top" o:gfxdata="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">
                 <v:textbox>
                   <w:txbxContent>
                     <w:p>
@@ -33248,7 +32495,6 @@
                         </w:rPr>
                         <w:br/>
                       </w:r>
-                      <w:proofErr w:type="gramStart"/>
                       <w:r>
                         <w:rPr>
                           <w:rFonts w:ascii="Consolas" w:hAnsi="Consolas" w:cs="Consolas"/>
@@ -33276,7 +32522,6 @@
                         </w:rPr>
                         <w:t>PrimitiveTest</w:t>
                       </w:r>
-                      <w:proofErr w:type="gramEnd"/>
                       <w:r>
                         <w:rPr>
                           <w:rFonts w:ascii="Consolas" w:hAnsi="Consolas" w:cs="Consolas"/>
@@ -33949,7 +33194,7 @@
           <w:lang w:val="ru-RU"/>
         </w:rPr>
       </w:pPr>
-      <w:bookmarkStart w:id="22" w:name="_Toc505717266"/>
+      <w:bookmarkStart w:id="23" w:name="_Toc505717266"/>
       <w:r>
         <w:rPr>
           <w:rFonts w:ascii="Times New Roman" w:hAnsi="Times New Roman" w:cs="Times New Roman"/>
@@ -33959,7 +33204,7 @@
         </w:rPr>
         <w:t>GraphMerger</w:t>
       </w:r>
-      <w:bookmarkEnd w:id="22"/>
+      <w:bookmarkEnd w:id="23"/>
       <w:r>
         <w:rPr>
           <w:rFonts w:ascii="Times New Roman" w:hAnsi="Times New Roman" w:cs="Times New Roman"/>
@@ -34417,7 +33662,7 @@
           <w:lang w:val="ru-RU"/>
         </w:rPr>
       </w:pPr>
-      <w:bookmarkStart w:id="23" w:name="_Toc505717267"/>
+      <w:bookmarkStart w:id="24" w:name="_Toc505717267"/>
       <w:r>
         <w:rPr>
           <w:rFonts w:ascii="Times New Roman" w:hAnsi="Times New Roman" w:cs="Times New Roman"/>
@@ -34427,7 +33672,7 @@
         </w:rPr>
         <w:t>TestCreator</w:t>
       </w:r>
-      <w:bookmarkEnd w:id="23"/>
+      <w:bookmarkEnd w:id="24"/>
     </w:p>
     <w:p>
       <w:pPr>
@@ -34469,7 +33714,7 @@
         <mc:AlternateContent>
           <mc:Choice Requires="wps">
             <w:drawing>
-              <wp:anchor distT="0" distB="0" distL="114300" distR="114300" simplePos="0" relativeHeight="251662336" behindDoc="1" locked="0" layoutInCell="1" allowOverlap="1" wp14:anchorId="686A037D" wp14:editId="4614C606">
+              <wp:anchor distT="0" distB="0" distL="114300" distR="114300" simplePos="0" relativeHeight="251662336" behindDoc="1" locked="0" layoutInCell="1" allowOverlap="1" wp14:anchorId="6CB3AC90" wp14:editId="43EFF504">
                 <wp:simplePos x="0" y="0"/>
                 <wp:positionH relativeFrom="column">
                   <wp:posOffset>396240</wp:posOffset>
@@ -34543,7 +33788,6 @@
                               </w:rPr>
                               <w:br/>
                             </w:r>
-                            <w:proofErr w:type="gramStart"/>
                             <w:r>
                               <w:rPr>
                                 <w:rFonts w:ascii="Consolas" w:hAnsi="Consolas" w:cs="Consolas"/>
@@ -34553,7 +33797,6 @@
                               </w:rPr>
                               <w:t>TestCreator(</w:t>
                             </w:r>
-                            <w:proofErr w:type="gramEnd"/>
                             <w:r>
                               <w:rPr>
                                 <w:rFonts w:ascii="Consolas" w:hAnsi="Consolas" w:cs="Consolas"/>
@@ -34665,7 +33908,6 @@
                                 <w:szCs w:val="19"/>
                               </w:rPr>
                             </w:pPr>
-                            <w:proofErr w:type="gramStart"/>
                             <w:r>
                               <w:rPr>
                                 <w:rFonts w:ascii="Consolas" w:hAnsi="Consolas" w:cs="Consolas"/>
@@ -34675,7 +33917,6 @@
                               </w:rPr>
                               <w:t>std::</w:t>
                             </w:r>
-                            <w:proofErr w:type="gramEnd"/>
                             <w:r>
                               <w:rPr>
                                 <w:rFonts w:ascii="Consolas" w:hAnsi="Consolas" w:cs="Consolas"/>
@@ -34778,7 +34019,6 @@
                                 <w:szCs w:val="19"/>
                               </w:rPr>
                             </w:pPr>
-                            <w:proofErr w:type="gramStart"/>
                             <w:r>
                               <w:rPr>
                                 <w:rFonts w:ascii="Consolas" w:hAnsi="Consolas" w:cs="Consolas"/>
@@ -34788,7 +34028,6 @@
                               </w:rPr>
                               <w:t>std::</w:t>
                             </w:r>
-                            <w:proofErr w:type="gramEnd"/>
                             <w:r>
                               <w:rPr>
                                 <w:rFonts w:ascii="Consolas" w:hAnsi="Consolas" w:cs="Consolas"/>
@@ -34858,7 +34097,6 @@
                                 <w:szCs w:val="19"/>
                               </w:rPr>
                             </w:pPr>
-                            <w:proofErr w:type="gramStart"/>
                             <w:r>
                               <w:rPr>
                                 <w:rFonts w:ascii="Consolas" w:hAnsi="Consolas" w:cs="Consolas"/>
@@ -34868,7 +34106,6 @@
                               </w:rPr>
                               <w:t>std::</w:t>
                             </w:r>
-                            <w:proofErr w:type="gramEnd"/>
                             <w:r>
                               <w:rPr>
                                 <w:rFonts w:ascii="Consolas" w:hAnsi="Consolas" w:cs="Consolas"/>
@@ -35018,7 +34255,7 @@
           </mc:Choice>
           <mc:Fallback>
             <w:pict>
-              <v:rect w14:anchorId="686A037D" id="_x0000_s1036" style="position:absolute;margin-left:31.2pt;margin-top:20.95pt;width:398.5pt;height:117pt;z-index:-251654144;visibility:visible;mso-wrap-style:square;mso-width-percent:0;mso-height-percent:0;mso-wrap-distance-left:9pt;mso-wrap-distance-top:0;mso-wrap-distance-right:9pt;mso-wrap-distance-bottom:0;mso-position-horizontal:absolute;mso-position-horizontal-relative:text;mso-position-vertical:absolute;mso-position-vertical-relative:text;mso-width-percent:0;mso-height-percent:0;mso-width-relative:page;mso-height-relative:page;v-text-anchor:top" o:gfxdata="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">
+              <v:rect w14:anchorId="6CB3AC90" id="_x0000_s1036" style="position:absolute;margin-left:31.2pt;margin-top:20.95pt;width:398.5pt;height:117pt;z-index:-251654144;visibility:visible;mso-wrap-style:square;mso-width-percent:0;mso-height-percent:0;mso-wrap-distance-left:9pt;mso-wrap-distance-top:0;mso-wrap-distance-right:9pt;mso-wrap-distance-bottom:0;mso-position-horizontal:absolute;mso-position-horizontal-relative:text;mso-position-vertical:absolute;mso-position-vertical-relative:text;mso-width-percent:0;mso-height-percent:0;mso-width-relative:page;mso-height-relative:page;v-text-anchor:top" o:gfxdata="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">
                 <v:textbox>
                   <w:txbxContent>
                     <w:p>
@@ -35044,7 +34281,6 @@
                         </w:rPr>
                         <w:br/>
                       </w:r>
-                      <w:proofErr w:type="gramStart"/>
                       <w:r>
                         <w:rPr>
                           <w:rFonts w:ascii="Consolas" w:hAnsi="Consolas" w:cs="Consolas"/>
@@ -35054,7 +34290,6 @@
                         </w:rPr>
                         <w:t>TestCreator(</w:t>
                       </w:r>
-                      <w:proofErr w:type="gramEnd"/>
                       <w:r>
                         <w:rPr>
                           <w:rFonts w:ascii="Consolas" w:hAnsi="Consolas" w:cs="Consolas"/>
@@ -35166,7 +34401,6 @@
                           <w:szCs w:val="19"/>
                         </w:rPr>
                       </w:pPr>
-                      <w:proofErr w:type="gramStart"/>
                       <w:r>
                         <w:rPr>
                           <w:rFonts w:ascii="Consolas" w:hAnsi="Consolas" w:cs="Consolas"/>
@@ -35176,7 +34410,6 @@
                         </w:rPr>
                         <w:t>std::</w:t>
                       </w:r>
-                      <w:proofErr w:type="gramEnd"/>
                       <w:r>
                         <w:rPr>
                           <w:rFonts w:ascii="Consolas" w:hAnsi="Consolas" w:cs="Consolas"/>
@@ -35279,7 +34512,6 @@
                           <w:szCs w:val="19"/>
                         </w:rPr>
                       </w:pPr>
-                      <w:proofErr w:type="gramStart"/>
                       <w:r>
                         <w:rPr>
                           <w:rFonts w:ascii="Consolas" w:hAnsi="Consolas" w:cs="Consolas"/>
@@ -35289,7 +34521,6 @@
                         </w:rPr>
                         <w:t>std::</w:t>
                       </w:r>
-                      <w:proofErr w:type="gramEnd"/>
                       <w:r>
                         <w:rPr>
                           <w:rFonts w:ascii="Consolas" w:hAnsi="Consolas" w:cs="Consolas"/>
@@ -35359,7 +34590,6 @@
                           <w:szCs w:val="19"/>
                         </w:rPr>
                       </w:pPr>
-                      <w:proofErr w:type="gramStart"/>
                       <w:r>
                         <w:rPr>
                           <w:rFonts w:ascii="Consolas" w:hAnsi="Consolas" w:cs="Consolas"/>
@@ -35369,7 +34599,6 @@
                         </w:rPr>
                         <w:t>std::</w:t>
                       </w:r>
-                      <w:proofErr w:type="gramEnd"/>
                       <w:r>
                         <w:rPr>
                           <w:rFonts w:ascii="Consolas" w:hAnsi="Consolas" w:cs="Consolas"/>
@@ -35703,7 +34932,7 @@
           <w:lang w:val="ru-RU"/>
         </w:rPr>
       </w:pPr>
-      <w:bookmarkStart w:id="24" w:name="_Toc505717268"/>
+      <w:bookmarkStart w:id="25" w:name="_Toc505717268"/>
       <w:r>
         <w:rPr>
           <w:rFonts w:ascii="Times New Roman" w:hAnsi="Times New Roman" w:cs="Times New Roman"/>
@@ -35715,7 +34944,7 @@
         <w:lastRenderedPageBreak/>
         <w:t>AddDeleteResponsibility</w:t>
       </w:r>
-      <w:bookmarkEnd w:id="24"/>
+      <w:bookmarkEnd w:id="25"/>
     </w:p>
     <w:p>
       <w:pPr>
@@ -36095,7 +35324,7 @@
         <mc:AlternateContent>
           <mc:Choice Requires="wps">
             <w:drawing>
-              <wp:anchor distT="0" distB="0" distL="114300" distR="114300" simplePos="0" relativeHeight="251634688" behindDoc="0" locked="0" layoutInCell="1" allowOverlap="1" wp14:anchorId="00D86ABF" wp14:editId="0983BFF6">
+              <wp:anchor distT="0" distB="0" distL="114300" distR="114300" simplePos="0" relativeHeight="251634688" behindDoc="0" locked="0" layoutInCell="1" allowOverlap="1" wp14:anchorId="67977916" wp14:editId="390D2AA4">
                 <wp:simplePos x="0" y="0"/>
                 <wp:positionH relativeFrom="column">
                   <wp:posOffset>165100</wp:posOffset>
@@ -36321,7 +35550,6 @@
                               </w:rPr>
                               <w:t xml:space="preserve">&gt;* </w:t>
                             </w:r>
-                            <w:proofErr w:type="gramStart"/>
                             <w:r>
                               <w:rPr>
                                 <w:rFonts w:ascii="Consolas" w:hAnsi="Consolas" w:cs="Consolas"/>
@@ -36331,7 +35559,6 @@
                               </w:rPr>
                               <w:t>CreateElement(</w:t>
                             </w:r>
-                            <w:proofErr w:type="gramEnd"/>
                             <w:r>
                               <w:rPr>
                                 <w:rFonts w:ascii="Consolas" w:hAnsi="Consolas" w:cs="Consolas"/>
@@ -36757,7 +35984,6 @@
                               </w:rPr>
                               <w:t>T</w:t>
                             </w:r>
-                            <w:proofErr w:type="gramStart"/>
                             <w:r>
                               <w:rPr>
                                 <w:rFonts w:ascii="Consolas" w:hAnsi="Consolas" w:cs="Consolas"/>
@@ -36765,17 +35991,7 @@
                                 <w:sz w:val="19"/>
                                 <w:szCs w:val="19"/>
                               </w:rPr>
-                              <w:t>&gt;(</w:t>
-                            </w:r>
-                            <w:proofErr w:type="gramEnd"/>
-                            <w:r>
-                              <w:rPr>
-                                <w:rFonts w:ascii="Consolas" w:hAnsi="Consolas" w:cs="Consolas"/>
-                                <w:color w:val="000000"/>
-                                <w:sz w:val="19"/>
-                                <w:szCs w:val="19"/>
-                              </w:rPr>
-                              <w:t>start_number, end_number);</w:t>
+                              <w:t>&gt;(start_number, end_number);</w:t>
                             </w:r>
                           </w:p>
                           <w:p>
@@ -36909,7 +36125,7 @@
           </mc:Choice>
           <mc:Fallback>
             <w:pict>
-              <v:rect w14:anchorId="00D86ABF" id="Прямоугольник 13" o:spid="_x0000_s1037" style="position:absolute;left:0;text-align:left;margin-left:13pt;margin-top:.55pt;width:439.55pt;height:161.6pt;z-index:251634688;visibility:visible;mso-wrap-style:square;mso-width-percent:0;mso-height-percent:0;mso-wrap-distance-left:9pt;mso-wrap-distance-top:0;mso-wrap-distance-right:9pt;mso-wrap-distance-bottom:0;mso-position-horizontal:absolute;mso-position-horizontal-relative:text;mso-position-vertical:absolute;mso-position-vertical-relative:text;mso-width-percent:0;mso-height-percent:0;mso-width-relative:page;mso-height-relative:page;v-text-anchor:top" o:gfxdata="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">
+              <v:rect w14:anchorId="67977916" id="Прямоугольник 13" o:spid="_x0000_s1037" style="position:absolute;left:0;text-align:left;margin-left:13pt;margin-top:.55pt;width:439.55pt;height:161.6pt;z-index:251634688;visibility:visible;mso-wrap-style:square;mso-width-percent:0;mso-height-percent:0;mso-wrap-distance-left:9pt;mso-wrap-distance-top:0;mso-wrap-distance-right:9pt;mso-wrap-distance-bottom:0;mso-position-horizontal:absolute;mso-position-horizontal-relative:text;mso-position-vertical:absolute;mso-position-vertical-relative:text;mso-width-percent:0;mso-height-percent:0;mso-width-relative:page;mso-height-relative:page;v-text-anchor:top" o:gfxdata="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">
                 <v:textbox>
                   <w:txbxContent>
                     <w:p>
@@ -37095,7 +36311,6 @@
                         </w:rPr>
                         <w:t xml:space="preserve">&gt;* </w:t>
                       </w:r>
-                      <w:proofErr w:type="gramStart"/>
                       <w:r>
                         <w:rPr>
                           <w:rFonts w:ascii="Consolas" w:hAnsi="Consolas" w:cs="Consolas"/>
@@ -37105,7 +36320,6 @@
                         </w:rPr>
                         <w:t>CreateElement(</w:t>
                       </w:r>
-                      <w:proofErr w:type="gramEnd"/>
                       <w:r>
                         <w:rPr>
                           <w:rFonts w:ascii="Consolas" w:hAnsi="Consolas" w:cs="Consolas"/>
@@ -37531,7 +36745,6 @@
                         </w:rPr>
                         <w:t>T</w:t>
                       </w:r>
-                      <w:proofErr w:type="gramStart"/>
                       <w:r>
                         <w:rPr>
                           <w:rFonts w:ascii="Consolas" w:hAnsi="Consolas" w:cs="Consolas"/>
@@ -37539,17 +36752,7 @@
                           <w:sz w:val="19"/>
                           <w:szCs w:val="19"/>
                         </w:rPr>
-                        <w:t>&gt;(</w:t>
-                      </w:r>
-                      <w:proofErr w:type="gramEnd"/>
-                      <w:r>
-                        <w:rPr>
-                          <w:rFonts w:ascii="Consolas" w:hAnsi="Consolas" w:cs="Consolas"/>
-                          <w:color w:val="000000"/>
-                          <w:sz w:val="19"/>
-                          <w:szCs w:val="19"/>
-                        </w:rPr>
-                        <w:t>start_number, end_number);</w:t>
+                        <w:t>&gt;(start_number, end_number);</w:t>
                       </w:r>
                     </w:p>
                     <w:p>
@@ -37878,7 +37081,7 @@
           <w:lang w:val="ru-RU"/>
         </w:rPr>
       </w:pPr>
-      <w:bookmarkStart w:id="25" w:name="_Toc505717269"/>
+      <w:bookmarkStart w:id="26" w:name="_Toc505717269"/>
       <w:r>
         <w:rPr>
           <w:rFonts w:ascii="Times New Roman" w:hAnsi="Times New Roman" w:cs="Times New Roman"/>
@@ -37889,7 +37092,7 @@
         </w:rPr>
         <w:t>SetPostprocessFunction</w:t>
       </w:r>
-      <w:bookmarkEnd w:id="25"/>
+      <w:bookmarkEnd w:id="26"/>
     </w:p>
     <w:p>
       <w:pPr>
@@ -38241,7 +37444,7 @@
         <mc:AlternateContent>
           <mc:Choice Requires="wps">
             <w:drawing>
-              <wp:anchor distT="0" distB="0" distL="114300" distR="114300" simplePos="0" relativeHeight="251674624" behindDoc="0" locked="0" layoutInCell="1" allowOverlap="1" wp14:anchorId="23AE5752" wp14:editId="7258B530">
+              <wp:anchor distT="0" distB="0" distL="114300" distR="114300" simplePos="0" relativeHeight="251674624" behindDoc="0" locked="0" layoutInCell="1" allowOverlap="1" wp14:anchorId="4929B3C3" wp14:editId="5FE2260A">
                 <wp:simplePos x="0" y="0"/>
                 <wp:positionH relativeFrom="column">
                   <wp:posOffset>170815</wp:posOffset>
@@ -38331,7 +37534,6 @@
                               </w:rPr>
                               <w:t xml:space="preserve"> </w:t>
                             </w:r>
-                            <w:proofErr w:type="gramStart"/>
                             <w:r>
                               <w:rPr>
                                 <w:rFonts w:ascii="Consolas" w:hAnsi="Consolas" w:cs="Consolas"/>
@@ -38339,17 +37541,7 @@
                                 <w:sz w:val="19"/>
                                 <w:szCs w:val="19"/>
                               </w:rPr>
-                              <w:t>regexPostProcess(</w:t>
-                            </w:r>
-                            <w:proofErr w:type="gramEnd"/>
-                            <w:r>
-                              <w:rPr>
-                                <w:rFonts w:ascii="Consolas" w:hAnsi="Consolas" w:cs="Consolas"/>
-                                <w:color w:val="000000"/>
-                                <w:sz w:val="19"/>
-                                <w:szCs w:val="19"/>
-                              </w:rPr>
-                              <w:t>std::</w:t>
+                              <w:t>regexPostProcess(std::</w:t>
                             </w:r>
                             <w:r>
                               <w:rPr>
@@ -38478,17 +37670,7 @@
                                 <w:sz w:val="19"/>
                                 <w:szCs w:val="19"/>
                               </w:rPr>
-                              <w:t>_</w:t>
-                            </w:r>
-                            <w:proofErr w:type="gramStart"/>
-                            <w:r>
-                              <w:rPr>
-                                <w:rFonts w:ascii="Consolas" w:hAnsi="Consolas" w:cs="Consolas"/>
-                                <w:color w:val="808080"/>
-                                <w:sz w:val="19"/>
-                                <w:szCs w:val="19"/>
-                              </w:rPr>
-                              <w:t>result</w:t>
+                              <w:t>_result</w:t>
                             </w:r>
                             <w:r>
                               <w:rPr>
@@ -38497,17 +37679,7 @@
                                 <w:sz w:val="19"/>
                                 <w:szCs w:val="19"/>
                               </w:rPr>
-                              <w:t>.size</w:t>
-                            </w:r>
-                            <w:proofErr w:type="gramEnd"/>
-                            <w:r>
-                              <w:rPr>
-                                <w:rFonts w:ascii="Consolas" w:hAnsi="Consolas" w:cs="Consolas"/>
-                                <w:color w:val="000000"/>
-                                <w:sz w:val="19"/>
-                                <w:szCs w:val="19"/>
-                              </w:rPr>
-                              <w:t>(); i++)</w:t>
+                              <w:t>.size(); i++)</w:t>
                             </w:r>
                           </w:p>
                           <w:p>
@@ -38793,27 +37965,7 @@
                                 <w:sz w:val="19"/>
                                 <w:szCs w:val="19"/>
                               </w:rPr>
-                              <w:t>]{</w:t>
-                            </w:r>
-                            <w:proofErr w:type="gramStart"/>
-                            <w:r>
-                              <w:rPr>
-                                <w:rFonts w:ascii="Consolas" w:hAnsi="Consolas" w:cs="Consolas"/>
-                                <w:color w:val="A31515"/>
-                                <w:sz w:val="19"/>
-                                <w:szCs w:val="19"/>
-                              </w:rPr>
-                              <w:t>100}\</w:t>
-                            </w:r>
-                            <w:proofErr w:type="gramEnd"/>
-                            <w:r>
-                              <w:rPr>
-                                <w:rFonts w:ascii="Consolas" w:hAnsi="Consolas" w:cs="Consolas"/>
-                                <w:color w:val="A31515"/>
-                                <w:sz w:val="19"/>
-                                <w:szCs w:val="19"/>
-                              </w:rPr>
-                              <w:t>n)*"</w:t>
+                              <w:t>]{100}\n)*"</w:t>
                             </w:r>
                             <w:r>
                               <w:rPr>
@@ -38846,27 +37998,7 @@
                                 <w:szCs w:val="19"/>
                               </w:rPr>
                               <w:tab/>
-                              <w:t>regex-&gt;SetPostprocessFunction(regexPostProcess)-&gt;Generate()-&gt;</w:t>
-                            </w:r>
-                            <w:proofErr w:type="gramStart"/>
-                            <w:r>
-                              <w:rPr>
-                                <w:rFonts w:ascii="Consolas" w:hAnsi="Consolas" w:cs="Consolas"/>
-                                <w:color w:val="000000"/>
-                                <w:sz w:val="19"/>
-                                <w:szCs w:val="19"/>
-                              </w:rPr>
-                              <w:t>Print(</w:t>
-                            </w:r>
-                            <w:proofErr w:type="gramEnd"/>
-                            <w:r>
-                              <w:rPr>
-                                <w:rFonts w:ascii="Consolas" w:hAnsi="Consolas" w:cs="Consolas"/>
-                                <w:color w:val="000000"/>
-                                <w:sz w:val="19"/>
-                                <w:szCs w:val="19"/>
-                              </w:rPr>
-                              <w:t>);</w:t>
+                              <w:t>regex-&gt;SetPostprocessFunction(regexPostProcess)-&gt;Generate()-&gt;Print();</w:t>
                             </w:r>
                           </w:p>
                         </w:txbxContent>
@@ -38888,7 +38020,7 @@
           </mc:Choice>
           <mc:Fallback>
             <w:pict>
-              <v:rect w14:anchorId="23AE5752" id="Прямоугольник 14" o:spid="_x0000_s1038" style="position:absolute;left:0;text-align:left;margin-left:13.45pt;margin-top:15.3pt;width:439.5pt;height:164.05pt;z-index:251674624;visibility:visible;mso-wrap-style:square;mso-width-percent:0;mso-height-percent:0;mso-wrap-distance-left:9pt;mso-wrap-distance-top:0;mso-wrap-distance-right:9pt;mso-wrap-distance-bottom:0;mso-position-horizontal:absolute;mso-position-horizontal-relative:text;mso-position-vertical:absolute;mso-position-vertical-relative:text;mso-width-percent:0;mso-height-percent:0;mso-width-relative:page;mso-height-relative:page;v-text-anchor:top" o:gfxdata="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">
+              <v:rect w14:anchorId="4929B3C3" id="Прямоугольник 14" o:spid="_x0000_s1038" style="position:absolute;left:0;text-align:left;margin-left:13.45pt;margin-top:15.3pt;width:439.5pt;height:164.05pt;z-index:251674624;visibility:visible;mso-wrap-style:square;mso-width-percent:0;mso-height-percent:0;mso-wrap-distance-left:9pt;mso-wrap-distance-top:0;mso-wrap-distance-right:9pt;mso-wrap-distance-bottom:0;mso-position-horizontal:absolute;mso-position-horizontal-relative:text;mso-position-vertical:absolute;mso-position-vertical-relative:text;mso-width-percent:0;mso-height-percent:0;mso-width-relative:page;mso-height-relative:page;v-text-anchor:top" o:gfxdata="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">
                 <v:textbox>
                   <w:txbxContent>
                     <w:p>
@@ -38938,7 +38070,6 @@
                         </w:rPr>
                         <w:t xml:space="preserve"> </w:t>
                       </w:r>
-                      <w:proofErr w:type="gramStart"/>
                       <w:r>
                         <w:rPr>
                           <w:rFonts w:ascii="Consolas" w:hAnsi="Consolas" w:cs="Consolas"/>
@@ -38946,17 +38077,7 @@
                           <w:sz w:val="19"/>
                           <w:szCs w:val="19"/>
                         </w:rPr>
-                        <w:t>regexPostProcess(</w:t>
-                      </w:r>
-                      <w:proofErr w:type="gramEnd"/>
-                      <w:r>
-                        <w:rPr>
-                          <w:rFonts w:ascii="Consolas" w:hAnsi="Consolas" w:cs="Consolas"/>
-                          <w:color w:val="000000"/>
-                          <w:sz w:val="19"/>
-                          <w:szCs w:val="19"/>
-                        </w:rPr>
-                        <w:t>std::</w:t>
+                        <w:t>regexPostProcess(std::</w:t>
                       </w:r>
                       <w:r>
                         <w:rPr>
@@ -39085,17 +38206,7 @@
                           <w:sz w:val="19"/>
                           <w:szCs w:val="19"/>
                         </w:rPr>
-                        <w:t>_</w:t>
-                      </w:r>
-                      <w:proofErr w:type="gramStart"/>
-                      <w:r>
-                        <w:rPr>
-                          <w:rFonts w:ascii="Consolas" w:hAnsi="Consolas" w:cs="Consolas"/>
-                          <w:color w:val="808080"/>
-                          <w:sz w:val="19"/>
-                          <w:szCs w:val="19"/>
-                        </w:rPr>
-                        <w:t>result</w:t>
+                        <w:t>_result</w:t>
                       </w:r>
                       <w:r>
                         <w:rPr>
@@ -39104,17 +38215,7 @@
                           <w:sz w:val="19"/>
                           <w:szCs w:val="19"/>
                         </w:rPr>
-                        <w:t>.size</w:t>
-                      </w:r>
-                      <w:proofErr w:type="gramEnd"/>
-                      <w:r>
-                        <w:rPr>
-                          <w:rFonts w:ascii="Consolas" w:hAnsi="Consolas" w:cs="Consolas"/>
-                          <w:color w:val="000000"/>
-                          <w:sz w:val="19"/>
-                          <w:szCs w:val="19"/>
-                        </w:rPr>
-                        <w:t>(); i++)</w:t>
+                        <w:t>.size(); i++)</w:t>
                       </w:r>
                     </w:p>
                     <w:p>
@@ -39400,27 +38501,7 @@
                           <w:sz w:val="19"/>
                           <w:szCs w:val="19"/>
                         </w:rPr>
-                        <w:t>]{</w:t>
-                      </w:r>
-                      <w:proofErr w:type="gramStart"/>
-                      <w:r>
-                        <w:rPr>
-                          <w:rFonts w:ascii="Consolas" w:hAnsi="Consolas" w:cs="Consolas"/>
-                          <w:color w:val="A31515"/>
-                          <w:sz w:val="19"/>
-                          <w:szCs w:val="19"/>
-                        </w:rPr>
-                        <w:t>100}\</w:t>
-                      </w:r>
-                      <w:proofErr w:type="gramEnd"/>
-                      <w:r>
-                        <w:rPr>
-                          <w:rFonts w:ascii="Consolas" w:hAnsi="Consolas" w:cs="Consolas"/>
-                          <w:color w:val="A31515"/>
-                          <w:sz w:val="19"/>
-                          <w:szCs w:val="19"/>
-                        </w:rPr>
-                        <w:t>n)*"</w:t>
+                        <w:t>]{100}\n)*"</w:t>
                       </w:r>
                       <w:r>
                         <w:rPr>
@@ -39453,27 +38534,7 @@
                           <w:szCs w:val="19"/>
                         </w:rPr>
                         <w:tab/>
-                        <w:t>regex-&gt;SetPostprocessFunction(regexPostProcess)-&gt;Generate()-&gt;</w:t>
-                      </w:r>
-                      <w:proofErr w:type="gramStart"/>
-                      <w:r>
-                        <w:rPr>
-                          <w:rFonts w:ascii="Consolas" w:hAnsi="Consolas" w:cs="Consolas"/>
-                          <w:color w:val="000000"/>
-                          <w:sz w:val="19"/>
-                          <w:szCs w:val="19"/>
-                        </w:rPr>
-                        <w:t>Print(</w:t>
-                      </w:r>
-                      <w:proofErr w:type="gramEnd"/>
-                      <w:r>
-                        <w:rPr>
-                          <w:rFonts w:ascii="Consolas" w:hAnsi="Consolas" w:cs="Consolas"/>
-                          <w:color w:val="000000"/>
-                          <w:sz w:val="19"/>
-                          <w:szCs w:val="19"/>
-                        </w:rPr>
-                        <w:t>);</w:t>
+                        <w:t>regex-&gt;SetPostprocessFunction(regexPostProcess)-&gt;Generate()-&gt;Print();</w:t>
                       </w:r>
                     </w:p>
                   </w:txbxContent>
@@ -40016,7 +39077,7 @@
         </w:rPr>
         <w:br/>
       </w:r>
-      <w:bookmarkStart w:id="26" w:name="_Toc505717270"/>
+      <w:bookmarkStart w:id="27" w:name="_Toc505717270"/>
       <w:r>
         <w:rPr>
           <w:rFonts w:ascii="Times New Roman" w:hAnsi="Times New Roman" w:cs="Times New Roman"/>
@@ -40047,7 +39108,7 @@
         </w:rPr>
         <w:t>задач</w:t>
       </w:r>
-      <w:bookmarkEnd w:id="26"/>
+      <w:bookmarkEnd w:id="27"/>
     </w:p>
     <w:p>
       <w:pPr>
@@ -40100,7 +39161,7 @@
         <mc:AlternateContent>
           <mc:Choice Requires="wps">
             <w:drawing>
-              <wp:anchor distT="0" distB="0" distL="114300" distR="114300" simplePos="0" relativeHeight="251677696" behindDoc="0" locked="0" layoutInCell="1" allowOverlap="1" wp14:anchorId="56CBB692" wp14:editId="6027DA60">
+              <wp:anchor distT="0" distB="0" distL="114300" distR="114300" simplePos="0" relativeHeight="251677696" behindDoc="0" locked="0" layoutInCell="1" allowOverlap="1" wp14:anchorId="01DA448C" wp14:editId="2D846C74">
                 <wp:simplePos x="0" y="0"/>
                 <wp:positionH relativeFrom="column">
                   <wp:posOffset>878840</wp:posOffset>
@@ -40309,7 +39370,6 @@
                               <w:tab/>
                               <w:t>CreateElement(i)-&gt;Generate()-&gt;</w:t>
                             </w:r>
-                            <w:proofErr w:type="gramStart"/>
                             <w:r>
                               <w:rPr>
                                 <w:rFonts w:ascii="Consolas" w:hAnsi="Consolas" w:cs="Consolas"/>
@@ -40317,17 +39377,7 @@
                                 <w:sz w:val="19"/>
                                 <w:szCs w:val="19"/>
                               </w:rPr>
-                              <w:t>Print(</w:t>
-                            </w:r>
-                            <w:proofErr w:type="gramEnd"/>
-                            <w:r>
-                              <w:rPr>
-                                <w:rFonts w:ascii="Consolas" w:hAnsi="Consolas" w:cs="Consolas"/>
-                                <w:color w:val="000000"/>
-                                <w:sz w:val="19"/>
-                                <w:szCs w:val="19"/>
-                              </w:rPr>
-                              <w:t>);</w:t>
+                              <w:t>Print();</w:t>
                             </w:r>
                           </w:p>
                           <w:p>
@@ -40360,27 +39410,7 @@
                                 <w:szCs w:val="19"/>
                               </w:rPr>
                               <w:tab/>
-                              <w:t>new_line_delimiter-&gt;Generate()-&gt;</w:t>
-                            </w:r>
-                            <w:proofErr w:type="gramStart"/>
-                            <w:r>
-                              <w:rPr>
-                                <w:rFonts w:ascii="Consolas" w:hAnsi="Consolas" w:cs="Consolas"/>
-                                <w:color w:val="000000"/>
-                                <w:sz w:val="19"/>
-                                <w:szCs w:val="19"/>
-                              </w:rPr>
-                              <w:t>Print(</w:t>
-                            </w:r>
-                            <w:proofErr w:type="gramEnd"/>
-                            <w:r>
-                              <w:rPr>
-                                <w:rFonts w:ascii="Consolas" w:hAnsi="Consolas" w:cs="Consolas"/>
-                                <w:color w:val="000000"/>
-                                <w:sz w:val="19"/>
-                                <w:szCs w:val="19"/>
-                              </w:rPr>
-                              <w:t>);</w:t>
+                              <w:t>new_line_delimiter-&gt;Generate()-&gt;Print();</w:t>
                             </w:r>
                           </w:p>
                           <w:p>
@@ -40426,7 +39456,7 @@
           </mc:Choice>
           <mc:Fallback>
             <w:pict>
-              <v:rect w14:anchorId="56CBB692" id="Прямоугольник 3" o:spid="_x0000_s1039" style="position:absolute;left:0;text-align:left;margin-left:69.2pt;margin-top:7.8pt;width:326.5pt;height:85.35pt;z-index:251677696;visibility:visible;mso-wrap-style:square;mso-width-percent:0;mso-height-percent:0;mso-wrap-distance-left:9pt;mso-wrap-distance-top:0;mso-wrap-distance-right:9pt;mso-wrap-distance-bottom:0;mso-position-horizontal:absolute;mso-position-horizontal-relative:text;mso-position-vertical:absolute;mso-position-vertical-relative:text;mso-width-percent:0;mso-height-percent:0;mso-width-relative:page;mso-height-relative:page;v-text-anchor:top" o:gfxdata="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">
+              <v:rect w14:anchorId="01DA448C" id="Прямоугольник 3" o:spid="_x0000_s1039" style="position:absolute;left:0;text-align:left;margin-left:69.2pt;margin-top:7.8pt;width:326.5pt;height:85.35pt;z-index:251677696;visibility:visible;mso-wrap-style:square;mso-width-percent:0;mso-height-percent:0;mso-wrap-distance-left:9pt;mso-wrap-distance-top:0;mso-wrap-distance-right:9pt;mso-wrap-distance-bottom:0;mso-position-horizontal:absolute;mso-position-horizontal-relative:text;mso-position-vertical:absolute;mso-position-vertical-relative:text;mso-width-percent:0;mso-height-percent:0;mso-width-relative:page;mso-height-relative:page;v-text-anchor:top" o:gfxdata="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">
                 <v:textbox>
                   <w:txbxContent>
                     <w:p>
@@ -40595,7 +39625,6 @@
                         <w:tab/>
                         <w:t>CreateElement(i)-&gt;Generate()-&gt;</w:t>
                       </w:r>
-                      <w:proofErr w:type="gramStart"/>
                       <w:r>
                         <w:rPr>
                           <w:rFonts w:ascii="Consolas" w:hAnsi="Consolas" w:cs="Consolas"/>
@@ -40603,17 +39632,7 @@
                           <w:sz w:val="19"/>
                           <w:szCs w:val="19"/>
                         </w:rPr>
-                        <w:t>Print(</w:t>
-                      </w:r>
-                      <w:proofErr w:type="gramEnd"/>
-                      <w:r>
-                        <w:rPr>
-                          <w:rFonts w:ascii="Consolas" w:hAnsi="Consolas" w:cs="Consolas"/>
-                          <w:color w:val="000000"/>
-                          <w:sz w:val="19"/>
-                          <w:szCs w:val="19"/>
-                        </w:rPr>
-                        <w:t>);</w:t>
+                        <w:t>Print();</w:t>
                       </w:r>
                     </w:p>
                     <w:p>
@@ -40646,27 +39665,7 @@
                           <w:szCs w:val="19"/>
                         </w:rPr>
                         <w:tab/>
-                        <w:t>new_line_delimiter-&gt;Generate()-&gt;</w:t>
-                      </w:r>
-                      <w:proofErr w:type="gramStart"/>
-                      <w:r>
-                        <w:rPr>
-                          <w:rFonts w:ascii="Consolas" w:hAnsi="Consolas" w:cs="Consolas"/>
-                          <w:color w:val="000000"/>
-                          <w:sz w:val="19"/>
-                          <w:szCs w:val="19"/>
-                        </w:rPr>
-                        <w:t>Print(</w:t>
-                      </w:r>
-                      <w:proofErr w:type="gramEnd"/>
-                      <w:r>
-                        <w:rPr>
-                          <w:rFonts w:ascii="Consolas" w:hAnsi="Consolas" w:cs="Consolas"/>
-                          <w:color w:val="000000"/>
-                          <w:sz w:val="19"/>
-                          <w:szCs w:val="19"/>
-                        </w:rPr>
-                        <w:t>);</w:t>
+                        <w:t>new_line_delimiter-&gt;Generate()-&gt;Print();</w:t>
                       </w:r>
                     </w:p>
                     <w:p>
@@ -40816,7 +39815,7 @@
         <mc:AlternateContent>
           <mc:Choice Requires="wps">
             <w:drawing>
-              <wp:anchor distT="0" distB="0" distL="114300" distR="114300" simplePos="0" relativeHeight="251680768" behindDoc="0" locked="0" layoutInCell="1" allowOverlap="1" wp14:anchorId="397EAA6D" wp14:editId="4B5CE0F4">
+              <wp:anchor distT="0" distB="0" distL="114300" distR="114300" simplePos="0" relativeHeight="251680768" behindDoc="0" locked="0" layoutInCell="1" allowOverlap="1" wp14:anchorId="4C415D75" wp14:editId="02AB2EA5">
                 <wp:simplePos x="0" y="0"/>
                 <wp:positionH relativeFrom="column">
                   <wp:posOffset>880339</wp:posOffset>
@@ -40925,7 +39924,6 @@
                               </w:rPr>
                               <w:t xml:space="preserve">&gt;* n = </w:t>
                             </w:r>
-                            <w:proofErr w:type="gramStart"/>
                             <w:r>
                               <w:rPr>
                                 <w:rFonts w:ascii="Consolas" w:hAnsi="Consolas" w:cs="Consolas"/>
@@ -40935,7 +39933,6 @@
                               </w:rPr>
                               <w:t>CreateElement(</w:t>
                             </w:r>
-                            <w:proofErr w:type="gramEnd"/>
                             <w:r>
                               <w:rPr>
                                 <w:rFonts w:ascii="Consolas" w:hAnsi="Consolas" w:cs="Consolas"/>
@@ -41011,19 +40008,8 @@
                                 <w:sz w:val="19"/>
                                 <w:szCs w:val="19"/>
                               </w:rPr>
-                              <w:t xml:space="preserve">&gt;* m = </w:t>
+                              <w:t>&gt;* m = CreateElement(</w:t>
                             </w:r>
-                            <w:proofErr w:type="gramStart"/>
-                            <w:r>
-                              <w:rPr>
-                                <w:rFonts w:ascii="Consolas" w:hAnsi="Consolas" w:cs="Consolas"/>
-                                <w:color w:val="000000"/>
-                                <w:sz w:val="19"/>
-                                <w:szCs w:val="19"/>
-                              </w:rPr>
-                              <w:t>CreateElement(</w:t>
-                            </w:r>
-                            <w:proofErr w:type="gramEnd"/>
                             <w:r>
                               <w:rPr>
                                 <w:rFonts w:ascii="Consolas" w:hAnsi="Consolas" w:cs="Consolas"/>
@@ -41124,7 +40110,6 @@
                               </w:rPr>
                               <w:t xml:space="preserve"> </w:t>
                             </w:r>
-                            <w:proofErr w:type="gramStart"/>
                             <w:r>
                               <w:rPr>
                                 <w:rFonts w:ascii="Consolas" w:hAnsi="Consolas" w:cs="Consolas"/>
@@ -41141,17 +40126,7 @@
                                 <w:sz w:val="19"/>
                                 <w:szCs w:val="19"/>
                               </w:rPr>
-                              <w:t>(</w:t>
-                            </w:r>
-                            <w:proofErr w:type="gramEnd"/>
-                            <w:r>
-                              <w:rPr>
-                                <w:rFonts w:ascii="Consolas" w:hAnsi="Consolas" w:cs="Consolas"/>
-                                <w:color w:val="000000"/>
-                                <w:sz w:val="19"/>
-                                <w:szCs w:val="19"/>
-                              </w:rPr>
-                              <w:t>);</w:t>
+                              <w:t>();</w:t>
                             </w:r>
                           </w:p>
                           <w:p>
@@ -41175,27 +40150,7 @@
                                 <w:szCs w:val="19"/>
                               </w:rPr>
                               <w:tab/>
-                              <w:t>pair-&gt;</w:t>
-                            </w:r>
-                            <w:proofErr w:type="gramStart"/>
-                            <w:r>
-                              <w:rPr>
-                                <w:rFonts w:ascii="Consolas" w:hAnsi="Consolas" w:cs="Consolas"/>
-                                <w:color w:val="000000"/>
-                                <w:sz w:val="19"/>
-                                <w:szCs w:val="19"/>
-                              </w:rPr>
-                              <w:t>Add(</w:t>
-                            </w:r>
-                            <w:proofErr w:type="gramEnd"/>
-                            <w:r>
-                              <w:rPr>
-                                <w:rFonts w:ascii="Consolas" w:hAnsi="Consolas" w:cs="Consolas"/>
-                                <w:color w:val="000000"/>
-                                <w:sz w:val="19"/>
-                                <w:szCs w:val="19"/>
-                              </w:rPr>
-                              <w:t>CreateElement(-1000, 1000))</w:t>
+                              <w:t>pair-&gt;Add(CreateElement(-1000, 1000))</w:t>
                             </w:r>
                           </w:p>
                           <w:p>
@@ -41243,27 +40198,7 @@
                                 <w:szCs w:val="19"/>
                               </w:rPr>
                               <w:tab/>
-                              <w:t xml:space="preserve">    -&gt;</w:t>
-                            </w:r>
-                            <w:proofErr w:type="gramStart"/>
-                            <w:r>
-                              <w:rPr>
-                                <w:rFonts w:ascii="Consolas" w:hAnsi="Consolas" w:cs="Consolas"/>
-                                <w:color w:val="000000"/>
-                                <w:sz w:val="19"/>
-                                <w:szCs w:val="19"/>
-                              </w:rPr>
-                              <w:t>Add(</w:t>
-                            </w:r>
-                            <w:proofErr w:type="gramEnd"/>
-                            <w:r>
-                              <w:rPr>
-                                <w:rFonts w:ascii="Consolas" w:hAnsi="Consolas" w:cs="Consolas"/>
-                                <w:color w:val="000000"/>
-                                <w:sz w:val="19"/>
-                                <w:szCs w:val="19"/>
-                              </w:rPr>
-                              <w:t>CreateElement(-1000, 1000));</w:t>
+                              <w:t xml:space="preserve">    -&gt;Add(CreateElement(-1000, 1000));</w:t>
                             </w:r>
                           </w:p>
                           <w:p>
@@ -41338,7 +40273,6 @@
                               </w:rPr>
                               <w:t xml:space="preserve"> </w:t>
                             </w:r>
-                            <w:proofErr w:type="gramStart"/>
                             <w:r>
                               <w:rPr>
                                 <w:rFonts w:ascii="Consolas" w:hAnsi="Consolas" w:cs="Consolas"/>
@@ -41355,17 +40289,7 @@
                                 <w:sz w:val="19"/>
                                 <w:szCs w:val="19"/>
                               </w:rPr>
-                              <w:t>(</w:t>
-                            </w:r>
-                            <w:proofErr w:type="gramEnd"/>
-                            <w:r>
-                              <w:rPr>
-                                <w:rFonts w:ascii="Consolas" w:hAnsi="Consolas" w:cs="Consolas"/>
-                                <w:color w:val="000000"/>
-                                <w:sz w:val="19"/>
-                                <w:szCs w:val="19"/>
-                              </w:rPr>
-                              <w:t xml:space="preserve">n, pair, </w:t>
+                              <w:t xml:space="preserve">(n, pair, </w:t>
                             </w:r>
                             <w:r>
                               <w:rPr>
@@ -41500,7 +40424,6 @@
                               </w:rPr>
                               <w:t xml:space="preserve"> </w:t>
                             </w:r>
-                            <w:proofErr w:type="gramStart"/>
                             <w:r>
                               <w:rPr>
                                 <w:rFonts w:ascii="Consolas" w:hAnsi="Consolas" w:cs="Consolas"/>
@@ -41517,17 +40440,7 @@
                                 <w:sz w:val="19"/>
                                 <w:szCs w:val="19"/>
                               </w:rPr>
-                              <w:t>(</w:t>
-                            </w:r>
-                            <w:proofErr w:type="gramEnd"/>
-                            <w:r>
-                              <w:rPr>
-                                <w:rFonts w:ascii="Consolas" w:hAnsi="Consolas" w:cs="Consolas"/>
-                                <w:color w:val="000000"/>
-                                <w:sz w:val="19"/>
-                                <w:szCs w:val="19"/>
-                              </w:rPr>
-                              <w:t>);</w:t>
+                              <w:t>();</w:t>
                             </w:r>
                           </w:p>
                           <w:p>
@@ -41671,27 +40584,7 @@
                                 <w:szCs w:val="19"/>
                               </w:rPr>
                               <w:tab/>
-                              <w:t xml:space="preserve">    -&gt;</w:t>
-                            </w:r>
-                            <w:proofErr w:type="gramStart"/>
-                            <w:r>
-                              <w:rPr>
-                                <w:rFonts w:ascii="Consolas" w:hAnsi="Consolas" w:cs="Consolas"/>
-                                <w:color w:val="000000"/>
-                                <w:sz w:val="19"/>
-                                <w:szCs w:val="19"/>
-                              </w:rPr>
-                              <w:t>Generate(</w:t>
-                            </w:r>
-                            <w:proofErr w:type="gramEnd"/>
-                            <w:r>
-                              <w:rPr>
-                                <w:rFonts w:ascii="Consolas" w:hAnsi="Consolas" w:cs="Consolas"/>
-                                <w:color w:val="000000"/>
-                                <w:sz w:val="19"/>
-                                <w:szCs w:val="19"/>
-                              </w:rPr>
-                              <w:t>)</w:t>
+                              <w:t xml:space="preserve">    -&gt;Generate()</w:t>
                             </w:r>
                           </w:p>
                           <w:p>
@@ -41715,27 +40608,7 @@
                                 <w:szCs w:val="19"/>
                               </w:rPr>
                               <w:tab/>
-                              <w:t xml:space="preserve">    -&gt;</w:t>
-                            </w:r>
-                            <w:proofErr w:type="gramStart"/>
-                            <w:r>
-                              <w:rPr>
-                                <w:rFonts w:ascii="Consolas" w:hAnsi="Consolas" w:cs="Consolas"/>
-                                <w:color w:val="000000"/>
-                                <w:sz w:val="19"/>
-                                <w:szCs w:val="19"/>
-                              </w:rPr>
-                              <w:t>Print(</w:t>
-                            </w:r>
-                            <w:proofErr w:type="gramEnd"/>
-                            <w:r>
-                              <w:rPr>
-                                <w:rFonts w:ascii="Consolas" w:hAnsi="Consolas" w:cs="Consolas"/>
-                                <w:color w:val="000000"/>
-                                <w:sz w:val="19"/>
-                                <w:szCs w:val="19"/>
-                              </w:rPr>
-                              <w:t>);</w:t>
+                              <w:t xml:space="preserve">    -&gt;Print();</w:t>
                             </w:r>
                           </w:p>
                         </w:txbxContent>
@@ -41757,7 +40630,7 @@
           </mc:Choice>
           <mc:Fallback>
             <w:pict>
-              <v:rect w14:anchorId="397EAA6D" id="Прямоугольник 7" o:spid="_x0000_s1040" style="position:absolute;left:0;text-align:left;margin-left:69.3pt;margin-top:5.35pt;width:326.5pt;height:240.2pt;z-index:251680768;visibility:visible;mso-wrap-style:square;mso-width-percent:0;mso-height-percent:0;mso-wrap-distance-left:9pt;mso-wrap-distance-top:0;mso-wrap-distance-right:9pt;mso-wrap-distance-bottom:0;mso-position-horizontal:absolute;mso-position-horizontal-relative:text;mso-position-vertical:absolute;mso-position-vertical-relative:text;mso-width-percent:0;mso-height-percent:0;mso-width-relative:page;mso-height-relative:page;v-text-anchor:top" o:gfxdata="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">
+              <v:rect w14:anchorId="4C415D75" id="Прямоугольник 7" o:spid="_x0000_s1040" style="position:absolute;left:0;text-align:left;margin-left:69.3pt;margin-top:5.35pt;width:326.5pt;height:240.2pt;z-index:251680768;visibility:visible;mso-wrap-style:square;mso-width-percent:0;mso-height-percent:0;mso-wrap-distance-left:9pt;mso-wrap-distance-top:0;mso-wrap-distance-right:9pt;mso-wrap-distance-bottom:0;mso-position-horizontal:absolute;mso-position-horizontal-relative:text;mso-position-vertical:absolute;mso-position-vertical-relative:text;mso-width-percent:0;mso-height-percent:0;mso-width-relative:page;mso-height-relative:page;v-text-anchor:top" o:gfxdata="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">
                 <v:textbox>
                   <w:txbxContent>
                     <w:p>
@@ -41826,7 +40699,6 @@
                         </w:rPr>
                         <w:t xml:space="preserve">&gt;* n = </w:t>
                       </w:r>
-                      <w:proofErr w:type="gramStart"/>
                       <w:r>
                         <w:rPr>
                           <w:rFonts w:ascii="Consolas" w:hAnsi="Consolas" w:cs="Consolas"/>
@@ -41836,7 +40708,6 @@
                         </w:rPr>
                         <w:t>CreateElement(</w:t>
                       </w:r>
-                      <w:proofErr w:type="gramEnd"/>
                       <w:r>
                         <w:rPr>
                           <w:rFonts w:ascii="Consolas" w:hAnsi="Consolas" w:cs="Consolas"/>
@@ -41912,19 +40783,8 @@
                           <w:sz w:val="19"/>
                           <w:szCs w:val="19"/>
                         </w:rPr>
-                        <w:t xml:space="preserve">&gt;* m = </w:t>
+                        <w:t>&gt;* m = CreateElement(</w:t>
                       </w:r>
-                      <w:proofErr w:type="gramStart"/>
-                      <w:r>
-                        <w:rPr>
-                          <w:rFonts w:ascii="Consolas" w:hAnsi="Consolas" w:cs="Consolas"/>
-                          <w:color w:val="000000"/>
-                          <w:sz w:val="19"/>
-                          <w:szCs w:val="19"/>
-                        </w:rPr>
-                        <w:t>CreateElement(</w:t>
-                      </w:r>
-                      <w:proofErr w:type="gramEnd"/>
                       <w:r>
                         <w:rPr>
                           <w:rFonts w:ascii="Consolas" w:hAnsi="Consolas" w:cs="Consolas"/>
@@ -42025,7 +40885,6 @@
                         </w:rPr>
                         <w:t xml:space="preserve"> </w:t>
                       </w:r>
-                      <w:proofErr w:type="gramStart"/>
                       <w:r>
                         <w:rPr>
                           <w:rFonts w:ascii="Consolas" w:hAnsi="Consolas" w:cs="Consolas"/>
@@ -42042,17 +40901,7 @@
                           <w:sz w:val="19"/>
                           <w:szCs w:val="19"/>
                         </w:rPr>
-                        <w:t>(</w:t>
-                      </w:r>
-                      <w:proofErr w:type="gramEnd"/>
-                      <w:r>
-                        <w:rPr>
-                          <w:rFonts w:ascii="Consolas" w:hAnsi="Consolas" w:cs="Consolas"/>
-                          <w:color w:val="000000"/>
-                          <w:sz w:val="19"/>
-                          <w:szCs w:val="19"/>
-                        </w:rPr>
-                        <w:t>);</w:t>
+                        <w:t>();</w:t>
                       </w:r>
                     </w:p>
                     <w:p>
@@ -42076,27 +40925,7 @@
                           <w:szCs w:val="19"/>
                         </w:rPr>
                         <w:tab/>
-                        <w:t>pair-&gt;</w:t>
-                      </w:r>
-                      <w:proofErr w:type="gramStart"/>
-                      <w:r>
-                        <w:rPr>
-                          <w:rFonts w:ascii="Consolas" w:hAnsi="Consolas" w:cs="Consolas"/>
-                          <w:color w:val="000000"/>
-                          <w:sz w:val="19"/>
-                          <w:szCs w:val="19"/>
-                        </w:rPr>
-                        <w:t>Add(</w:t>
-                      </w:r>
-                      <w:proofErr w:type="gramEnd"/>
-                      <w:r>
-                        <w:rPr>
-                          <w:rFonts w:ascii="Consolas" w:hAnsi="Consolas" w:cs="Consolas"/>
-                          <w:color w:val="000000"/>
-                          <w:sz w:val="19"/>
-                          <w:szCs w:val="19"/>
-                        </w:rPr>
-                        <w:t>CreateElement(-1000, 1000))</w:t>
+                        <w:t>pair-&gt;Add(CreateElement(-1000, 1000))</w:t>
                       </w:r>
                     </w:p>
                     <w:p>
@@ -42144,27 +40973,7 @@
                           <w:szCs w:val="19"/>
                         </w:rPr>
                         <w:tab/>
-                        <w:t xml:space="preserve">    -&gt;</w:t>
-                      </w:r>
-                      <w:proofErr w:type="gramStart"/>
-                      <w:r>
-                        <w:rPr>
-                          <w:rFonts w:ascii="Consolas" w:hAnsi="Consolas" w:cs="Consolas"/>
-                          <w:color w:val="000000"/>
-                          <w:sz w:val="19"/>
-                          <w:szCs w:val="19"/>
-                        </w:rPr>
-                        <w:t>Add(</w:t>
-                      </w:r>
-                      <w:proofErr w:type="gramEnd"/>
-                      <w:r>
-                        <w:rPr>
-                          <w:rFonts w:ascii="Consolas" w:hAnsi="Consolas" w:cs="Consolas"/>
-                          <w:color w:val="000000"/>
-                          <w:sz w:val="19"/>
-                          <w:szCs w:val="19"/>
-                        </w:rPr>
-                        <w:t>CreateElement(-1000, 1000));</w:t>
+                        <w:t xml:space="preserve">    -&gt;Add(CreateElement(-1000, 1000));</w:t>
                       </w:r>
                     </w:p>
                     <w:p>
@@ -42239,7 +41048,6 @@
                         </w:rPr>
                         <w:t xml:space="preserve"> </w:t>
                       </w:r>
-                      <w:proofErr w:type="gramStart"/>
                       <w:r>
                         <w:rPr>
                           <w:rFonts w:ascii="Consolas" w:hAnsi="Consolas" w:cs="Consolas"/>
@@ -42256,17 +41064,7 @@
                           <w:sz w:val="19"/>
                           <w:szCs w:val="19"/>
                         </w:rPr>
-                        <w:t>(</w:t>
-                      </w:r>
-                      <w:proofErr w:type="gramEnd"/>
-                      <w:r>
-                        <w:rPr>
-                          <w:rFonts w:ascii="Consolas" w:hAnsi="Consolas" w:cs="Consolas"/>
-                          <w:color w:val="000000"/>
-                          <w:sz w:val="19"/>
-                          <w:szCs w:val="19"/>
-                        </w:rPr>
-                        <w:t xml:space="preserve">n, pair, </w:t>
+                        <w:t xml:space="preserve">(n, pair, </w:t>
                       </w:r>
                       <w:r>
                         <w:rPr>
@@ -42401,7 +41199,6 @@
                         </w:rPr>
                         <w:t xml:space="preserve"> </w:t>
                       </w:r>
-                      <w:proofErr w:type="gramStart"/>
                       <w:r>
                         <w:rPr>
                           <w:rFonts w:ascii="Consolas" w:hAnsi="Consolas" w:cs="Consolas"/>
@@ -42418,17 +41215,7 @@
                           <w:sz w:val="19"/>
                           <w:szCs w:val="19"/>
                         </w:rPr>
-                        <w:t>(</w:t>
-                      </w:r>
-                      <w:proofErr w:type="gramEnd"/>
-                      <w:r>
-                        <w:rPr>
-                          <w:rFonts w:ascii="Consolas" w:hAnsi="Consolas" w:cs="Consolas"/>
-                          <w:color w:val="000000"/>
-                          <w:sz w:val="19"/>
-                          <w:szCs w:val="19"/>
-                        </w:rPr>
-                        <w:t>);</w:t>
+                        <w:t>();</w:t>
                       </w:r>
                     </w:p>
                     <w:p>
@@ -42572,27 +41359,7 @@
                           <w:szCs w:val="19"/>
                         </w:rPr>
                         <w:tab/>
-                        <w:t xml:space="preserve">    -&gt;</w:t>
-                      </w:r>
-                      <w:proofErr w:type="gramStart"/>
-                      <w:r>
-                        <w:rPr>
-                          <w:rFonts w:ascii="Consolas" w:hAnsi="Consolas" w:cs="Consolas"/>
-                          <w:color w:val="000000"/>
-                          <w:sz w:val="19"/>
-                          <w:szCs w:val="19"/>
-                        </w:rPr>
-                        <w:t>Generate(</w:t>
-                      </w:r>
-                      <w:proofErr w:type="gramEnd"/>
-                      <w:r>
-                        <w:rPr>
-                          <w:rFonts w:ascii="Consolas" w:hAnsi="Consolas" w:cs="Consolas"/>
-                          <w:color w:val="000000"/>
-                          <w:sz w:val="19"/>
-                          <w:szCs w:val="19"/>
-                        </w:rPr>
-                        <w:t>)</w:t>
+                        <w:t xml:space="preserve">    -&gt;Generate()</w:t>
                       </w:r>
                     </w:p>
                     <w:p>
@@ -42616,27 +41383,7 @@
                           <w:szCs w:val="19"/>
                         </w:rPr>
                         <w:tab/>
-                        <w:t xml:space="preserve">    -&gt;</w:t>
-                      </w:r>
-                      <w:proofErr w:type="gramStart"/>
-                      <w:r>
-                        <w:rPr>
-                          <w:rFonts w:ascii="Consolas" w:hAnsi="Consolas" w:cs="Consolas"/>
-                          <w:color w:val="000000"/>
-                          <w:sz w:val="19"/>
-                          <w:szCs w:val="19"/>
-                        </w:rPr>
-                        <w:t>Print(</w:t>
-                      </w:r>
-                      <w:proofErr w:type="gramEnd"/>
-                      <w:r>
-                        <w:rPr>
-                          <w:rFonts w:ascii="Consolas" w:hAnsi="Consolas" w:cs="Consolas"/>
-                          <w:color w:val="000000"/>
-                          <w:sz w:val="19"/>
-                          <w:szCs w:val="19"/>
-                        </w:rPr>
-                        <w:t>);</w:t>
+                        <w:t xml:space="preserve">    -&gt;Print();</w:t>
                       </w:r>
                     </w:p>
                   </w:txbxContent>
@@ -42791,7 +41538,7 @@
         <mc:AlternateContent>
           <mc:Choice Requires="wps">
             <w:drawing>
-              <wp:anchor distT="0" distB="0" distL="114300" distR="114300" simplePos="0" relativeHeight="251683840" behindDoc="0" locked="0" layoutInCell="1" allowOverlap="1" wp14:anchorId="065B8CD4" wp14:editId="013662E2">
+              <wp:anchor distT="0" distB="0" distL="114300" distR="114300" simplePos="0" relativeHeight="251683840" behindDoc="0" locked="0" layoutInCell="1" allowOverlap="1" wp14:anchorId="7C291AF2" wp14:editId="4FFBC029">
                 <wp:simplePos x="0" y="0"/>
                 <wp:positionH relativeFrom="column">
                   <wp:posOffset>-39142</wp:posOffset>
@@ -43539,7 +42286,7 @@
           </mc:Choice>
           <mc:Fallback>
             <w:pict>
-              <v:rect w14:anchorId="065B8CD4" id="Прямоугольник 23" o:spid="_x0000_s1041" style="position:absolute;left:0;text-align:left;margin-left:-3.1pt;margin-top:12.75pt;width:480.5pt;height:197.6pt;z-index:251683840;visibility:visible;mso-wrap-style:square;mso-width-percent:0;mso-height-percent:0;mso-wrap-distance-left:9pt;mso-wrap-distance-top:0;mso-wrap-distance-right:9pt;mso-wrap-distance-bottom:0;mso-position-horizontal:absolute;mso-position-horizontal-relative:text;mso-position-vertical:absolute;mso-position-vertical-relative:text;mso-width-percent:0;mso-height-percent:0;mso-width-relative:page;mso-height-relative:page;v-text-anchor:top" o:gfxdata="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">
+              <v:rect w14:anchorId="7C291AF2" id="Прямоугольник 23" o:spid="_x0000_s1041" style="position:absolute;left:0;text-align:left;margin-left:-3.1pt;margin-top:12.75pt;width:480.5pt;height:197.6pt;z-index:251683840;visibility:visible;mso-wrap-style:square;mso-width-percent:0;mso-height-percent:0;mso-wrap-distance-left:9pt;mso-wrap-distance-top:0;mso-wrap-distance-right:9pt;mso-wrap-distance-bottom:0;mso-position-horizontal:absolute;mso-position-horizontal-relative:text;mso-position-vertical:absolute;mso-position-vertical-relative:text;mso-width-percent:0;mso-height-percent:0;mso-width-relative:page;mso-height-relative:page;v-text-anchor:top" o:gfxdata="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">
                 <v:textbox>
                   <w:txbxContent>
                     <w:p>
@@ -44308,6 +43055,7 @@
           <w:i/>
           <w:sz w:val="28"/>
           <w:szCs w:val="28"/>
+          <w:lang w:val="ru-RU"/>
         </w:rPr>
       </w:pPr>
     </w:p>
@@ -44379,7 +43127,7 @@
         <mc:AlternateContent>
           <mc:Choice Requires="wps">
             <w:drawing>
-              <wp:anchor distT="0" distB="0" distL="114300" distR="114300" simplePos="0" relativeHeight="251686912" behindDoc="0" locked="0" layoutInCell="1" allowOverlap="1" wp14:anchorId="46114D44" wp14:editId="20CE0711">
+              <wp:anchor distT="0" distB="0" distL="114300" distR="114300" simplePos="0" relativeHeight="251686912" behindDoc="0" locked="0" layoutInCell="1" allowOverlap="1" wp14:anchorId="0807B43F" wp14:editId="2A9A9613">
                 <wp:simplePos x="0" y="0"/>
                 <wp:positionH relativeFrom="column">
                   <wp:posOffset>189230</wp:posOffset>
@@ -44514,7 +43262,6 @@
                               </w:rPr>
                               <w:t>"[a-</w:t>
                             </w:r>
-                            <w:proofErr w:type="gramStart"/>
                             <w:r>
                               <w:rPr>
                                 <w:rFonts w:ascii="Consolas" w:hAnsi="Consolas" w:cs="Consolas"/>
@@ -44522,17 +43269,7 @@
                                 <w:sz w:val="19"/>
                                 <w:szCs w:val="19"/>
                               </w:rPr>
-                              <w:t>z]+(</w:t>
-                            </w:r>
-                            <w:proofErr w:type="gramEnd"/>
-                            <w:r>
-                              <w:rPr>
-                                <w:rFonts w:ascii="Consolas" w:hAnsi="Consolas" w:cs="Consolas"/>
-                                <w:color w:val="A31515"/>
-                                <w:sz w:val="19"/>
-                                <w:szCs w:val="19"/>
-                              </w:rPr>
-                              <w:t>\\.[a-z]+)*@[a-z]+(\\.[a-z]+)*"</w:t>
+                              <w:t>z]+(\\.[a-z]+)*@[a-z]+(\\.[a-z]+)*"</w:t>
                             </w:r>
                             <w:r>
                               <w:rPr>
@@ -44584,27 +43321,7 @@
                                 <w:szCs w:val="19"/>
                               </w:rPr>
                               <w:tab/>
-                              <w:t>regex-&gt;Generate()-&gt;</w:t>
-                            </w:r>
-                            <w:proofErr w:type="gramStart"/>
-                            <w:r>
-                              <w:rPr>
-                                <w:rFonts w:ascii="Consolas" w:hAnsi="Consolas" w:cs="Consolas"/>
-                                <w:color w:val="000000"/>
-                                <w:sz w:val="19"/>
-                                <w:szCs w:val="19"/>
-                              </w:rPr>
-                              <w:t>Print(</w:t>
-                            </w:r>
-                            <w:proofErr w:type="gramEnd"/>
-                            <w:r>
-                              <w:rPr>
-                                <w:rFonts w:ascii="Consolas" w:hAnsi="Consolas" w:cs="Consolas"/>
-                                <w:color w:val="000000"/>
-                                <w:sz w:val="19"/>
-                                <w:szCs w:val="19"/>
-                              </w:rPr>
-                              <w:t>);</w:t>
+                              <w:t>regex-&gt;Generate()-&gt;Print();</w:t>
                             </w:r>
                           </w:p>
                         </w:txbxContent>
@@ -44626,7 +43343,7 @@
           </mc:Choice>
           <mc:Fallback>
             <w:pict>
-              <v:rect w14:anchorId="46114D44" id="Прямоугольник 24" o:spid="_x0000_s1042" style="position:absolute;left:0;text-align:left;margin-left:14.9pt;margin-top:.65pt;width:451.1pt;height:61.1pt;z-index:251686912;visibility:visible;mso-wrap-style:square;mso-width-percent:0;mso-height-percent:0;mso-wrap-distance-left:9pt;mso-wrap-distance-top:0;mso-wrap-distance-right:9pt;mso-wrap-distance-bottom:0;mso-position-horizontal:absolute;mso-position-horizontal-relative:text;mso-position-vertical:absolute;mso-position-vertical-relative:text;mso-width-percent:0;mso-height-percent:0;mso-width-relative:page;mso-height-relative:page;v-text-anchor:top" o:gfxdata="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">
+              <v:rect w14:anchorId="0807B43F" id="Прямоугольник 24" o:spid="_x0000_s1042" style="position:absolute;left:0;text-align:left;margin-left:14.9pt;margin-top:.65pt;width:451.1pt;height:61.1pt;z-index:251686912;visibility:visible;mso-wrap-style:square;mso-width-percent:0;mso-height-percent:0;mso-wrap-distance-left:9pt;mso-wrap-distance-top:0;mso-wrap-distance-right:9pt;mso-wrap-distance-bottom:0;mso-position-horizontal:absolute;mso-position-horizontal-relative:text;mso-position-vertical:absolute;mso-position-vertical-relative:text;mso-width-percent:0;mso-height-percent:0;mso-width-relative:page;mso-height-relative:page;v-text-anchor:top" o:gfxdata="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">
                 <v:textbox>
                   <w:txbxContent>
                     <w:p>
@@ -44721,7 +43438,6 @@
                         </w:rPr>
                         <w:t>"[a-</w:t>
                       </w:r>
-                      <w:proofErr w:type="gramStart"/>
                       <w:r>
                         <w:rPr>
                           <w:rFonts w:ascii="Consolas" w:hAnsi="Consolas" w:cs="Consolas"/>
@@ -44729,17 +43445,7 @@
                           <w:sz w:val="19"/>
                           <w:szCs w:val="19"/>
                         </w:rPr>
-                        <w:t>z]+(</w:t>
-                      </w:r>
-                      <w:proofErr w:type="gramEnd"/>
-                      <w:r>
-                        <w:rPr>
-                          <w:rFonts w:ascii="Consolas" w:hAnsi="Consolas" w:cs="Consolas"/>
-                          <w:color w:val="A31515"/>
-                          <w:sz w:val="19"/>
-                          <w:szCs w:val="19"/>
-                        </w:rPr>
-                        <w:t>\\.[a-z]+)*@[a-z]+(\\.[a-z]+)*"</w:t>
+                        <w:t>z]+(\\.[a-z]+)*@[a-z]+(\\.[a-z]+)*"</w:t>
                       </w:r>
                       <w:r>
                         <w:rPr>
@@ -44791,27 +43497,7 @@
                           <w:szCs w:val="19"/>
                         </w:rPr>
                         <w:tab/>
-                        <w:t>regex-&gt;Generate()-&gt;</w:t>
-                      </w:r>
-                      <w:proofErr w:type="gramStart"/>
-                      <w:r>
-                        <w:rPr>
-                          <w:rFonts w:ascii="Consolas" w:hAnsi="Consolas" w:cs="Consolas"/>
-                          <w:color w:val="000000"/>
-                          <w:sz w:val="19"/>
-                          <w:szCs w:val="19"/>
-                        </w:rPr>
-                        <w:t>Print(</w:t>
-                      </w:r>
-                      <w:proofErr w:type="gramEnd"/>
-                      <w:r>
-                        <w:rPr>
-                          <w:rFonts w:ascii="Consolas" w:hAnsi="Consolas" w:cs="Consolas"/>
-                          <w:color w:val="000000"/>
-                          <w:sz w:val="19"/>
-                          <w:szCs w:val="19"/>
-                        </w:rPr>
-                        <w:t>);</w:t>
+                        <w:t>regex-&gt;Generate()-&gt;Print();</w:t>
                       </w:r>
                     </w:p>
                   </w:txbxContent>
@@ -44860,7 +43546,7 @@
           <w:lang w:val="ru-RU"/>
         </w:rPr>
       </w:pPr>
-      <w:bookmarkStart w:id="27" w:name="_Toc505717271"/>
+      <w:bookmarkStart w:id="28" w:name="_Toc505717271"/>
       <w:r>
         <w:rPr>
           <w:rFonts w:ascii="Times New Roman" w:hAnsi="Times New Roman" w:cs="Times New Roman"/>
@@ -44872,7 +43558,7 @@
         <w:lastRenderedPageBreak/>
         <w:t>Решение задач и генерация ответов</w:t>
       </w:r>
-      <w:bookmarkEnd w:id="27"/>
+      <w:bookmarkEnd w:id="28"/>
     </w:p>
     <w:p>
       <w:pPr>
@@ -45108,7 +43794,7 @@
           <w:lang w:val="ru-RU"/>
         </w:rPr>
       </w:pPr>
-      <w:bookmarkStart w:id="28" w:name="_Toc505717272"/>
+      <w:bookmarkStart w:id="29" w:name="_Toc505717272"/>
       <w:r>
         <w:rPr>
           <w:rFonts w:ascii="Times New Roman" w:hAnsi="Times New Roman" w:cs="Times New Roman"/>
@@ -45128,7 +43814,7 @@
         </w:rPr>
         <w:t>ejudge</w:t>
       </w:r>
-      <w:bookmarkEnd w:id="28"/>
+      <w:bookmarkEnd w:id="29"/>
     </w:p>
     <w:p>
       <w:pPr>
@@ -45178,7 +43864,7 @@
         </w:rPr>
         <w:t xml:space="preserve"> </w:t>
       </w:r>
-      <w:bookmarkStart w:id="29" w:name="_Hlk505824098"/>
+      <w:bookmarkStart w:id="30" w:name="_Hlk505824098"/>
       <w:r>
         <w:rPr>
           <w:rFonts w:ascii="Times New Roman" w:hAnsi="Times New Roman" w:cs="Times New Roman"/>
@@ -45242,7 +43928,7 @@
         </w:rPr>
         <w:t>организовываться</w:t>
       </w:r>
-      <w:bookmarkEnd w:id="29"/>
+      <w:bookmarkEnd w:id="30"/>
       <w:r>
         <w:rPr>
           <w:rFonts w:ascii="Times New Roman" w:hAnsi="Times New Roman" w:cs="Times New Roman"/>
@@ -45642,7 +44328,7 @@
           <w:lang w:val="ru-RU"/>
         </w:rPr>
       </w:pPr>
-      <w:bookmarkStart w:id="30" w:name="_Toc505717273"/>
+      <w:bookmarkStart w:id="31" w:name="_Toc505717273"/>
       <w:r>
         <w:rPr>
           <w:rFonts w:ascii="Times New Roman" w:hAnsi="Times New Roman" w:cs="Times New Roman"/>
@@ -45653,7 +44339,7 @@
         </w:rPr>
         <w:t>Проверка домашних заданий</w:t>
       </w:r>
-      <w:bookmarkEnd w:id="30"/>
+      <w:bookmarkEnd w:id="31"/>
     </w:p>
     <w:p>
       <w:pPr>
@@ -45722,7 +44408,7 @@
           <w:lang w:val="ru-RU"/>
         </w:rPr>
       </w:pPr>
-      <w:bookmarkStart w:id="31" w:name="_Toc505717274"/>
+      <w:bookmarkStart w:id="32" w:name="_Toc505717274"/>
       <w:r>
         <w:rPr>
           <w:rFonts w:ascii="Times New Roman" w:hAnsi="Times New Roman" w:cs="Times New Roman"/>
@@ -45774,7 +44460,7 @@
         </w:rPr>
         <w:t xml:space="preserve"> библиотеки</w:t>
       </w:r>
-      <w:bookmarkEnd w:id="31"/>
+      <w:bookmarkEnd w:id="32"/>
     </w:p>
     <w:p>
       <w:pPr>
@@ -45907,7 +44593,7 @@
           <w:lang w:val="ru-RU"/>
         </w:rPr>
       </w:pPr>
-      <w:bookmarkStart w:id="32" w:name="_Toc505717275"/>
+      <w:bookmarkStart w:id="33" w:name="_Toc505717275"/>
       <w:r>
         <w:rPr>
           <w:rFonts w:ascii="Times New Roman" w:hAnsi="Times New Roman" w:cs="Times New Roman"/>
@@ -45918,7 +44604,7 @@
         </w:rPr>
         <w:t>Пути развития</w:t>
       </w:r>
-      <w:bookmarkEnd w:id="32"/>
+      <w:bookmarkEnd w:id="33"/>
     </w:p>
     <w:p>
       <w:pPr>
@@ -45976,8 +44662,6 @@
           <w:lang w:val="hy-AM"/>
         </w:rPr>
       </w:pPr>
-      <w:bookmarkStart w:id="33" w:name="_GoBack"/>
-      <w:bookmarkEnd w:id="33"/>
     </w:p>
     <w:p>
       <w:pPr>
@@ -51407,7 +50091,7 @@
 </file>
 
 <file path=customXml/itemProps1.xml><?xml version="1.0" encoding="utf-8"?>
-<ds:datastoreItem xmlns:ds="http://schemas.openxmlformats.org/officeDocument/2006/customXml" ds:itemID="{D94BB87D-5776-4F5F-B70A-D2E2A75EE210}">
+<ds:datastoreItem xmlns:ds="http://schemas.openxmlformats.org/officeDocument/2006/customXml" ds:itemID="{AED89B03-B02B-4569-AA15-FD4C25A28914}">
   <ds:schemaRefs>
     <ds:schemaRef ds:uri="http://schemas.openxmlformats.org/officeDocument/2006/bibliography"/>
   </ds:schemaRefs>

</xml_diff>